<commit_message>
State of the Art, part 2
Finished first draft of the State of the Art’s first part.
</commit_message>
<xml_diff>
--- a/jbono_MEMOIRE_01-StateOfTheArt.docx
+++ b/jbono_MEMOIRE_01-StateOfTheArt.docx
@@ -13,28 +13,70 @@
     </w:p>
     <w:p>
       <w:pPr>
-        <w:pStyle w:val="Heading1"/>
-        <w:rPr>
-          <w:lang w:val="fr-CH"/>
-        </w:rPr>
-      </w:pPr>
-      <w:r>
-        <w:rPr>
-          <w:lang w:val="fr-CH"/>
-        </w:rPr>
-        <w:t>État de l’Art (</w:t>
-      </w:r>
-      <w:r>
-        <w:rPr>
+        <w:pStyle w:val="Mmoire"/>
+        <w:rPr>
+          <w:rFonts w:eastAsiaTheme="majorEastAsia" w:cstheme="majorBidi"/>
+          <w:b/>
+          <w:color w:val="000000" w:themeColor="text1"/>
+          <w:sz w:val="28"/>
+          <w:szCs w:val="32"/>
+          <w:lang w:val="fr-CH"/>
+        </w:rPr>
+      </w:pPr>
+      <w:r>
+        <w:rPr>
+          <w:rFonts w:eastAsiaTheme="majorEastAsia" w:cstheme="majorBidi"/>
+          <w:b/>
+          <w:color w:val="000000" w:themeColor="text1"/>
+          <w:sz w:val="28"/>
+          <w:szCs w:val="32"/>
+          <w:lang w:val="fr-CH"/>
+        </w:rPr>
+        <w:t>Bilan historiographique (</w:t>
+      </w:r>
+      <w:r>
+        <w:rPr>
+          <w:rFonts w:eastAsiaTheme="majorEastAsia" w:cstheme="majorBidi"/>
+          <w:b/>
+          <w:color w:val="000000" w:themeColor="text1"/>
+          <w:sz w:val="28"/>
+          <w:szCs w:val="32"/>
           <w:lang w:val="fr-CH"/>
         </w:rPr>
         <w:t>r</w:t>
       </w:r>
       <w:r>
         <w:rPr>
-          <w:lang w:val="fr-CH"/>
-        </w:rPr>
-        <w:t>éception critique/réception académique)</w:t>
+          <w:rFonts w:eastAsiaTheme="majorEastAsia" w:cstheme="majorBidi"/>
+          <w:b/>
+          <w:color w:val="000000" w:themeColor="text1"/>
+          <w:sz w:val="28"/>
+          <w:szCs w:val="32"/>
+          <w:lang w:val="fr-CH"/>
+        </w:rPr>
+        <w:t>éception critique/</w:t>
+      </w:r>
+      <w:r>
+        <w:rPr>
+          <w:rFonts w:eastAsiaTheme="majorEastAsia" w:cstheme="majorBidi"/>
+          <w:b/>
+          <w:color w:val="000000" w:themeColor="text1"/>
+          <w:sz w:val="28"/>
+          <w:szCs w:val="32"/>
+          <w:lang w:val="fr-CH"/>
+        </w:rPr>
+        <w:t>r</w:t>
+      </w:r>
+      <w:r>
+        <w:rPr>
+          <w:rFonts w:eastAsiaTheme="majorEastAsia" w:cstheme="majorBidi"/>
+          <w:b/>
+          <w:color w:val="000000" w:themeColor="text1"/>
+          <w:sz w:val="28"/>
+          <w:szCs w:val="32"/>
+          <w:lang w:val="fr-CH"/>
+        </w:rPr>
+        <w:t>éception académique)</w:t>
       </w:r>
     </w:p>
     <w:p>
@@ -341,13 +383,11 @@
       <w:pPr>
         <w:pStyle w:val="Heading2"/>
         <w:rPr>
-          <w:sz w:val="26"/>
-          <w:lang w:val="fr-CH"/>
-        </w:rPr>
-      </w:pPr>
-      <w:r>
-        <w:rPr>
-          <w:sz w:val="26"/>
+          <w:lang w:val="fr-CH"/>
+        </w:rPr>
+      </w:pPr>
+      <w:r>
+        <w:rPr>
           <w:lang w:val="fr-CH"/>
         </w:rPr>
         <w:t xml:space="preserve">Un « classique » et ses </w:t>
@@ -355,14 +395,12 @@
       <w:r>
         <w:rPr>
           <w:i/>
-          <w:sz w:val="26"/>
           <w:lang w:val="fr-CH"/>
         </w:rPr>
         <w:t>remakes</w:t>
       </w:r>
       <w:r>
         <w:rPr>
-          <w:sz w:val="26"/>
           <w:lang w:val="fr-CH"/>
         </w:rPr>
         <w:t xml:space="preserve"> vus par la critique</w:t>
@@ -1259,11 +1297,17 @@
         <w:rPr>
           <w:lang w:val="fr-CH"/>
         </w:rPr>
-        <w:t xml:space="preserve">, et est effectivement pris comme étalon dans l’évaluation. Toutefois, Kehr lui-même s’accorde à dire que </w:t>
-      </w:r>
-      <w:r>
-        <w:rPr>
-          <w:lang w:val="fr-CH"/>
+        <w:t xml:space="preserve">, et est effectivement pris comme étalon dans l’évaluation. </w:t>
+      </w:r>
+      <w:r>
+        <w:rPr>
+          <w:lang w:val="en-GB"/>
+        </w:rPr>
+        <w:t xml:space="preserve">Toutefois, Kehr lui-même s’accorde à dire que </w:t>
+      </w:r>
+      <w:r>
+        <w:rPr>
+          <w:lang w:val="en-GB"/>
         </w:rPr>
         <w:t>« </w:t>
       </w:r>
@@ -1275,7 +1319,7 @@
       </w:r>
       <w:r>
         <w:rPr>
-          <w:lang w:val="fr-CH"/>
+          <w:lang w:val="en-GB"/>
         </w:rPr>
         <w:t> »</w:t>
       </w:r>
@@ -1288,13 +1332,13 @@
       </w:r>
       <w:r>
         <w:rPr>
-          <w:lang w:val="fr-CH"/>
+          <w:lang w:val="en-GB"/>
         </w:rPr>
         <w:t xml:space="preserve">, </w:t>
       </w:r>
       <w:r>
         <w:rPr>
-          <w:lang w:val="fr-CH"/>
+          <w:lang w:val="en-GB"/>
         </w:rPr>
         <w:t>Richard Combs parle de « </w:t>
       </w:r>
@@ -1306,7 +1350,7 @@
       </w:r>
       <w:r>
         <w:rPr>
-          <w:lang w:val="fr-CH"/>
+          <w:lang w:val="en-GB"/>
         </w:rPr>
         <w:t>»</w:t>
       </w:r>
@@ -1319,32 +1363,32 @@
       </w:r>
       <w:r>
         <w:rPr>
-          <w:lang w:val="fr-CH"/>
+          <w:lang w:val="en-GB"/>
         </w:rPr>
         <w:t xml:space="preserve"> </w:t>
       </w:r>
       <w:r>
         <w:rPr>
-          <w:lang w:val="fr-CH"/>
+          <w:lang w:val="en-GB"/>
         </w:rPr>
         <w:t xml:space="preserve">et </w:t>
       </w:r>
       <w:r>
         <w:rPr>
           <w:i/>
-          <w:lang w:val="fr-CH"/>
+          <w:lang w:val="en-GB"/>
         </w:rPr>
         <w:t xml:space="preserve">Variety </w:t>
       </w:r>
       <w:r>
         <w:rPr>
-          <w:lang w:val="fr-CH"/>
+          <w:lang w:val="en-GB"/>
         </w:rPr>
         <w:t>va jusqu’à affirmer</w:t>
       </w:r>
       <w:r>
         <w:rPr>
-          <w:lang w:val="fr-CH"/>
+          <w:lang w:val="en-GB"/>
         </w:rPr>
         <w:t xml:space="preserve"> que « </w:t>
       </w:r>
@@ -1356,7 +1400,7 @@
       </w:r>
       <w:r>
         <w:rPr>
-          <w:lang w:val="fr-CH"/>
+          <w:lang w:val="en-GB"/>
         </w:rPr>
         <w:t>»</w:t>
       </w:r>
@@ -1804,7 +1848,7 @@
       </w:r>
       <w:r>
         <w:rPr>
-          <w:lang w:val="en-US"/>
+          <w:lang w:val="fr-CH"/>
         </w:rPr>
         <w:t>two versions of the film wrestling </w:t>
       </w:r>
@@ -1858,13 +1902,13 @@
       </w:r>
       <w:r>
         <w:rPr>
-          <w:lang w:val="en-US"/>
+          <w:lang w:val="fr-CH"/>
         </w:rPr>
         <w:t>looks like the work of […]</w:t>
       </w:r>
       <w:r>
         <w:rPr>
-          <w:lang w:val="en-US"/>
+          <w:lang w:val="fr-CH"/>
         </w:rPr>
         <w:t xml:space="preserve"> pod people </w:t>
       </w:r>
@@ -1912,22 +1956,13 @@
     <w:p>
       <w:pPr>
         <w:pStyle w:val="Heading2"/>
-        <w:rPr>
-          <w:sz w:val="26"/>
-        </w:rPr>
       </w:pPr>
     </w:p>
     <w:p>
       <w:pPr>
         <w:pStyle w:val="Heading2"/>
-        <w:rPr>
-          <w:sz w:val="26"/>
-        </w:rPr>
-      </w:pPr>
-      <w:r>
-        <w:rPr>
-          <w:sz w:val="26"/>
-        </w:rPr>
+      </w:pPr>
+      <w:r>
         <w:t>La question du genre</w:t>
       </w:r>
     </w:p>
@@ -1937,6 +1972,894 @@
         <w:pStyle w:val="Mmoire"/>
       </w:pPr>
       <w:r>
+        <w:t xml:space="preserve"> </w:t>
+      </w:r>
+      <w:r>
+        <w:t>Si le statut du roman de Jack Finney en tant qu’œuvre de science-fiction ne fait aucun doute, d’une part à cause de son statut en tant que romancier</w:t>
+      </w:r>
+      <w:r>
+        <w:rPr>
+          <w:rStyle w:val="FootnoteReference"/>
+        </w:rPr>
+        <w:footnoteReference w:id="52"/>
+      </w:r>
+      <w:r>
+        <w:t xml:space="preserve"> mais surtout d</w:t>
+      </w:r>
+      <w:r>
+        <w:t xml:space="preserve">e par le contenu de </w:t>
+      </w:r>
+      <w:r>
+        <w:rPr>
+          <w:i/>
+        </w:rPr>
+        <w:t xml:space="preserve">The Body Snatchers </w:t>
+      </w:r>
+      <w:r>
+        <w:t xml:space="preserve">lui-même, </w:t>
+      </w:r>
+      <w:r>
+        <w:t>son adaptation cinématographique –et les remakes subséquents– jouent sur une ambiguïté</w:t>
+      </w:r>
+      <w:r>
+        <w:t xml:space="preserve"> des genres : dans le film de Don Siegel, le seul élément de science-ficti</w:t>
+      </w:r>
+      <w:r>
+        <w:t>on du film étant le discours du Dr. Danny Kauffman (Danny) lors de la confrontation avec le Dr. Miles Bennell (Miles) et Becky Driscoll (Becky) :</w:t>
+      </w:r>
+    </w:p>
+    <w:p>
+      <w:pPr>
+        <w:spacing w:after="120"/>
+        <w:ind w:left="720"/>
+        <w:jc w:val="both"/>
+        <w:rPr>
+          <w:lang w:val="en-GB"/>
+        </w:rPr>
+      </w:pPr>
+      <w:r>
+        <w:rPr>
+          <w:lang w:val="en-GB"/>
+        </w:rPr>
+        <w:t>«</w:t>
+      </w:r>
+      <w:r>
+        <w:rPr>
+          <w:lang w:val="en-GB"/>
+        </w:rPr>
+        <w:t xml:space="preserve"> </w:t>
+      </w:r>
+      <w:r>
+        <w:rPr>
+          <w:lang w:val="en-GB"/>
+        </w:rPr>
+        <w:t xml:space="preserve">[…] Then </w:t>
+      </w:r>
+      <w:r>
+        <w:rPr>
+          <w:lang w:val="en-GB"/>
+        </w:rPr>
+        <w:t>out of the sky came a solution. Seeds, drifting through space for years, took root in a farmer’s field. From the seeds came pods which have the power to reproduce themselves in the exact likeness of any form of life.</w:t>
+      </w:r>
+      <w:r>
+        <w:rPr>
+          <w:rStyle w:val="FootnoteReference"/>
+          <w:lang w:val="en-GB"/>
+        </w:rPr>
+        <w:footnoteReference w:id="53"/>
+      </w:r>
+      <w:r>
+        <w:rPr>
+          <w:lang w:val="fr-CH"/>
+        </w:rPr>
+        <w:t xml:space="preserve"> </w:t>
+      </w:r>
+      <w:r>
+        <w:rPr>
+          <w:lang w:val="fr-CH"/>
+        </w:rPr>
+        <w:t>»</w:t>
+      </w:r>
+    </w:p>
+    <w:p>
+      <w:pPr>
+        <w:pStyle w:val="Mmoire"/>
+        <w:rPr>
+          <w:lang w:val="fr-CH"/>
+        </w:rPr>
+      </w:pPr>
+      <w:r>
+        <w:rPr>
+          <w:lang w:val="fr-CH"/>
+        </w:rPr>
+        <w:t>C</w:t>
+      </w:r>
+      <w:r>
+        <w:rPr>
+          <w:lang w:val="fr-CH"/>
+        </w:rPr>
+        <w:t xml:space="preserve">ette scène </w:t>
+      </w:r>
+      <w:r>
+        <w:rPr>
+          <w:lang w:val="fr-CH"/>
+        </w:rPr>
+        <w:t>explicative, courante</w:t>
+      </w:r>
+      <w:r>
+        <w:rPr>
+          <w:lang w:val="fr-CH"/>
+        </w:rPr>
+        <w:t xml:space="preserve"> dans le </w:t>
+      </w:r>
+      <w:r>
+        <w:rPr>
+          <w:lang w:val="fr-CH"/>
+        </w:rPr>
+        <w:t>cinéma</w:t>
+      </w:r>
+      <w:r>
+        <w:rPr>
+          <w:lang w:val="fr-CH"/>
+        </w:rPr>
+        <w:t xml:space="preserve"> hollywoodien de science-fiction</w:t>
+      </w:r>
+      <w:r>
+        <w:rPr>
+          <w:rStyle w:val="FootnoteReference"/>
+          <w:lang w:val="fr-CH"/>
+        </w:rPr>
+        <w:footnoteReference w:id="54"/>
+      </w:r>
+      <w:r>
+        <w:rPr>
+          <w:lang w:val="fr-CH"/>
+        </w:rPr>
+        <w:t>, renseigne le spectateur</w:t>
+      </w:r>
+      <w:r>
+        <w:rPr>
+          <w:rStyle w:val="FootnoteReference"/>
+          <w:lang w:val="fr-CH"/>
+        </w:rPr>
+        <w:footnoteReference w:id="55"/>
+      </w:r>
+      <w:r>
+        <w:rPr>
+          <w:lang w:val="fr-CH"/>
+        </w:rPr>
+        <w:t xml:space="preserve"> sur l’intention des antagonistes et confirme une suspicion émise</w:t>
+      </w:r>
+      <w:r>
+        <w:rPr>
+          <w:lang w:val="fr-CH"/>
+        </w:rPr>
+        <w:t xml:space="preserve"> par Miles (à un Danny encore inchangé)</w:t>
+      </w:r>
+      <w:r>
+        <w:rPr>
+          <w:lang w:val="fr-CH"/>
+        </w:rPr>
+        <w:t xml:space="preserve"> lors d</w:t>
+      </w:r>
+      <w:r>
+        <w:rPr>
+          <w:lang w:val="fr-CH"/>
+        </w:rPr>
+        <w:t>e l’inspection d’un corps dans une</w:t>
+      </w:r>
+      <w:r>
+        <w:rPr>
+          <w:lang w:val="fr-CH"/>
+        </w:rPr>
+        <w:t xml:space="preserve"> scène précédente.</w:t>
+      </w:r>
+      <w:r>
+        <w:rPr>
+          <w:lang w:val="fr-CH"/>
+        </w:rPr>
+        <w:t xml:space="preserve"> Ce monologue constitue la seule vraie référence à un élément science-fictionnel : aucun plan ne montre de vaisseau spécial, d’être extra-terrestre ou même de plan large de la planète terre.</w:t>
+      </w:r>
+      <w:r>
+        <w:rPr>
+          <w:lang w:val="fr-CH"/>
+        </w:rPr>
+        <w:t xml:space="preserve"> Les </w:t>
+      </w:r>
+      <w:r>
+        <w:rPr>
+          <w:i/>
+          <w:lang w:val="fr-CH"/>
+        </w:rPr>
+        <w:t>pods</w:t>
+      </w:r>
+      <w:r>
+        <w:rPr>
+          <w:i/>
+          <w:lang w:val="fr-CH"/>
+        </w:rPr>
+        <w:t xml:space="preserve"> </w:t>
+      </w:r>
+      <w:r>
+        <w:rPr>
+          <w:lang w:val="fr-CH"/>
+        </w:rPr>
+        <w:t xml:space="preserve">montrés en détail lors de la scène du barbecue n’ont aucune propriété qui pourrait mettre en doute, pour le spectateur moyen </w:t>
+      </w:r>
+      <w:r>
+        <w:rPr>
+          <w:lang w:val="fr-CH"/>
+        </w:rPr>
+        <w:t xml:space="preserve">non diplômé en biologie, </w:t>
+      </w:r>
+      <w:r>
+        <w:rPr>
+          <w:lang w:val="fr-CH"/>
+        </w:rPr>
+        <w:t>une origine terrestre ; aucun discours explicite n’est prononcé sur la radiation ou l’expérimentation scientifique.</w:t>
+      </w:r>
+      <w:r>
+        <w:rPr>
+          <w:lang w:val="fr-CH"/>
+        </w:rPr>
+        <w:t xml:space="preserve"> Le principal argument pour la classification du film dans le genre science-fiction provient du matériel publicitaire utilisé pour la promotion du film, certaines affiches utilisant la </w:t>
+      </w:r>
+      <w:r>
+        <w:rPr>
+          <w:i/>
+          <w:lang w:val="fr-CH"/>
+        </w:rPr>
+        <w:t>slogan</w:t>
+      </w:r>
+      <w:r>
+        <w:rPr>
+          <w:lang w:val="fr-CH"/>
+        </w:rPr>
+        <w:t xml:space="preserve"> « </w:t>
+      </w:r>
+      <w:r>
+        <w:rPr>
+          <w:lang w:val="en-US"/>
+        </w:rPr>
+        <w:t xml:space="preserve">THEY come </w:t>
+      </w:r>
+      <w:r>
+        <w:rPr>
+          <w:lang w:val="en-US"/>
+        </w:rPr>
+        <w:lastRenderedPageBreak/>
+        <w:t>from another world ! </w:t>
+      </w:r>
+      <w:r>
+        <w:rPr>
+          <w:lang w:val="fr-CH"/>
+        </w:rPr>
+        <w:t>»</w:t>
+      </w:r>
+      <w:r>
+        <w:rPr>
+          <w:rStyle w:val="FootnoteReference"/>
+          <w:lang w:val="fr-CH"/>
+        </w:rPr>
+        <w:footnoteReference w:id="56"/>
+      </w:r>
+      <w:r>
+        <w:rPr>
+          <w:lang w:val="fr-CH"/>
+        </w:rPr>
+        <w:t xml:space="preserve">, </w:t>
+      </w:r>
+      <w:r>
+        <w:rPr>
+          <w:lang w:val="fr-CH"/>
+        </w:rPr>
+        <w:t>« </w:t>
+      </w:r>
+      <w:r>
+        <w:rPr>
+          <w:lang w:val="en-US"/>
+        </w:rPr>
+        <w:t>The Things that came from another world ! </w:t>
+      </w:r>
+      <w:r>
+        <w:rPr>
+          <w:lang w:val="fr-CH"/>
+        </w:rPr>
+        <w:t>»</w:t>
+      </w:r>
+      <w:r>
+        <w:rPr>
+          <w:rStyle w:val="FootnoteReference"/>
+          <w:lang w:val="fr-CH"/>
+        </w:rPr>
+        <w:footnoteReference w:id="57"/>
+      </w:r>
+      <w:r>
+        <w:rPr>
+          <w:lang w:val="fr-CH"/>
+        </w:rPr>
+        <w:t xml:space="preserve"> ou « </w:t>
+      </w:r>
+      <w:r>
+        <w:rPr>
+          <w:lang w:val="en-US"/>
+        </w:rPr>
+        <w:t>Walter Wagner creates the ultimate in science-fiction !</w:t>
+      </w:r>
+      <w:r>
+        <w:rPr>
+          <w:lang w:val="fr-CH"/>
+        </w:rPr>
+        <w:t xml:space="preserve"> </w:t>
+      </w:r>
+      <w:r>
+        <w:rPr>
+          <w:lang w:val="fr-CH"/>
+        </w:rPr>
+        <w:t>»</w:t>
+      </w:r>
+      <w:r>
+        <w:rPr>
+          <w:rStyle w:val="FootnoteReference"/>
+          <w:lang w:val="fr-CH"/>
+        </w:rPr>
+        <w:footnoteReference w:id="58"/>
+      </w:r>
+      <w:r>
+        <w:rPr>
+          <w:lang w:val="fr-CH"/>
+        </w:rPr>
+        <w:t xml:space="preserve">. </w:t>
+      </w:r>
+      <w:r>
+        <w:rPr>
+          <w:lang w:val="fr-CH"/>
+        </w:rPr>
+        <w:t>En contrepoint, certaines affiches du film ne mentionnent aucun élément de science-fiction et présentent plutôt le film comme un film d’horreur</w:t>
+      </w:r>
+      <w:r>
+        <w:rPr>
+          <w:rStyle w:val="FootnoteReference"/>
+          <w:lang w:val="fr-CH"/>
+        </w:rPr>
+        <w:footnoteReference w:id="59"/>
+      </w:r>
+      <w:r>
+        <w:rPr>
+          <w:lang w:val="fr-CH"/>
+        </w:rPr>
+        <w:t xml:space="preserve">. Cette </w:t>
+      </w:r>
+      <w:r>
+        <w:rPr>
+          <w:lang w:val="fr-CH"/>
+        </w:rPr>
+        <w:t>ambiguïté</w:t>
+      </w:r>
+      <w:r>
+        <w:rPr>
+          <w:lang w:val="fr-CH"/>
+        </w:rPr>
+        <w:t xml:space="preserve"> dans le genre du </w:t>
+      </w:r>
+      <w:r>
+        <w:rPr>
+          <w:lang w:val="fr-CH"/>
+        </w:rPr>
+        <w:t>film sont par exemple omniprésentes dans les critiques contemporaines à la sortie du film en France : si certains parlent de « science-fiction »</w:t>
+      </w:r>
+      <w:r>
+        <w:rPr>
+          <w:rStyle w:val="FootnoteReference"/>
+          <w:lang w:val="fr-CH"/>
+        </w:rPr>
+        <w:footnoteReference w:id="60"/>
+      </w:r>
+      <w:r>
+        <w:rPr>
+          <w:lang w:val="fr-CH"/>
+        </w:rPr>
+        <w:t>, d’autres le présentent comme un « film d’épouvante »</w:t>
+      </w:r>
+      <w:r>
+        <w:rPr>
+          <w:rStyle w:val="FootnoteReference"/>
+          <w:lang w:val="fr-CH"/>
+        </w:rPr>
+        <w:footnoteReference w:id="61"/>
+      </w:r>
+      <w:r>
+        <w:rPr>
+          <w:lang w:val="fr-CH"/>
+        </w:rPr>
+        <w:t>, un « film d’horreur »</w:t>
+      </w:r>
+      <w:r>
+        <w:rPr>
+          <w:rStyle w:val="FootnoteReference"/>
+          <w:lang w:val="fr-CH"/>
+        </w:rPr>
+        <w:footnoteReference w:id="62"/>
+      </w:r>
+      <w:r>
+        <w:rPr>
+          <w:lang w:val="fr-CH"/>
+        </w:rPr>
+        <w:t xml:space="preserve"> ou un « film à suspense »</w:t>
+      </w:r>
+      <w:r>
+        <w:rPr>
+          <w:rStyle w:val="FootnoteReference"/>
+          <w:lang w:val="fr-CH"/>
+        </w:rPr>
+        <w:footnoteReference w:id="63"/>
+      </w:r>
+      <w:r>
+        <w:rPr>
+          <w:lang w:val="fr-CH"/>
+        </w:rPr>
+        <w:t>.</w:t>
+      </w:r>
+      <w:r>
+        <w:rPr>
+          <w:lang w:val="fr-CH"/>
+        </w:rPr>
+        <w:t xml:space="preserve"> </w:t>
+      </w:r>
+      <w:r>
+        <w:rPr>
+          <w:lang w:val="fr-CH"/>
+        </w:rPr>
+        <w:t xml:space="preserve">Dans sa critique, Marcel Reguilhem va jusqu’à quadrupler la </w:t>
+      </w:r>
+      <w:r>
+        <w:rPr>
+          <w:lang w:val="fr-CH"/>
+        </w:rPr>
+        <w:t>classification</w:t>
+      </w:r>
+      <w:r>
+        <w:rPr>
+          <w:lang w:val="fr-CH"/>
+        </w:rPr>
+        <w:t xml:space="preserve"> du film en parlant de « […] le film (aventure, policier, fiction, épouvante) […] »</w:t>
+      </w:r>
+      <w:r>
+        <w:rPr>
+          <w:rStyle w:val="FootnoteReference"/>
+          <w:lang w:val="fr-CH"/>
+        </w:rPr>
+        <w:footnoteReference w:id="64"/>
+      </w:r>
+      <w:r>
+        <w:rPr>
+          <w:lang w:val="fr-CH"/>
+        </w:rPr>
+        <w:t xml:space="preserve">. Cette hybridité des genres est également constatée par les auteurs </w:t>
+      </w:r>
+      <w:r>
+        <w:rPr>
+          <w:lang w:val="fr-CH"/>
+        </w:rPr>
+        <w:t xml:space="preserve">des textes académiques concernant le film, Al LaValley </w:t>
+      </w:r>
+      <w:r>
+        <w:rPr>
+          <w:lang w:val="fr-CH"/>
+        </w:rPr>
+        <w:t>évoque les différents entre Walter Wagner et Allied Artists durant le processus de post-production du film, le studio semblant « </w:t>
+      </w:r>
+      <w:r>
+        <w:rPr>
+          <w:lang w:val="en-US"/>
+        </w:rPr>
+        <w:t>befuddled by a film that did not clearly fit into science fiction or horror genre formats </w:t>
+      </w:r>
+      <w:r>
+        <w:rPr>
+          <w:lang w:val="fr-CH"/>
+        </w:rPr>
+        <w:t>»</w:t>
+      </w:r>
+      <w:r>
+        <w:rPr>
+          <w:rStyle w:val="FootnoteReference"/>
+          <w:lang w:val="fr-CH"/>
+        </w:rPr>
+        <w:footnoteReference w:id="65"/>
+      </w:r>
+      <w:r>
+        <w:rPr>
+          <w:lang w:val="fr-CH"/>
+        </w:rPr>
+        <w:t xml:space="preserve"> menant à un « highly unstable text »</w:t>
+      </w:r>
+      <w:r>
+        <w:rPr>
+          <w:rStyle w:val="FootnoteReference"/>
+          <w:lang w:val="fr-CH"/>
+        </w:rPr>
+        <w:footnoteReference w:id="66"/>
+      </w:r>
+      <w:r>
+        <w:rPr>
+          <w:lang w:val="fr-CH"/>
+        </w:rPr>
+        <w:t xml:space="preserve">. </w:t>
+      </w:r>
+      <w:r>
+        <w:rPr>
+          <w:lang w:val="fr-CH"/>
+        </w:rPr>
+        <w:t xml:space="preserve">Barry Keith Grant accorde au film une esthétique de </w:t>
+      </w:r>
+      <w:r>
+        <w:rPr>
+          <w:i/>
+          <w:lang w:val="fr-CH"/>
+        </w:rPr>
+        <w:t>film noir</w:t>
+      </w:r>
+      <w:r>
+        <w:rPr>
+          <w:rStyle w:val="FootnoteReference"/>
+          <w:i/>
+          <w:lang w:val="fr-CH"/>
+        </w:rPr>
+        <w:footnoteReference w:id="67"/>
+      </w:r>
+      <w:r>
+        <w:rPr>
+          <w:lang w:val="fr-CH"/>
+        </w:rPr>
+        <w:t>, une esthétique ensuite échangée pour « action et thriller »</w:t>
+      </w:r>
+      <w:r>
+        <w:rPr>
+          <w:rStyle w:val="FootnoteReference"/>
+          <w:lang w:val="fr-CH"/>
+        </w:rPr>
+        <w:footnoteReference w:id="68"/>
+      </w:r>
+      <w:r>
+        <w:rPr>
+          <w:lang w:val="fr-CH"/>
+        </w:rPr>
+        <w:t xml:space="preserve"> dans les remakes.</w:t>
+      </w:r>
+      <w:r>
+        <w:rPr>
+          <w:lang w:val="fr-CH"/>
+        </w:rPr>
+        <w:t xml:space="preserve"> </w:t>
+      </w:r>
+      <w:r>
+        <w:rPr>
+          <w:lang w:val="fr-CH"/>
+        </w:rPr>
+        <w:t xml:space="preserve">Kathleen Loock va même jusqu’à affirmer que cette hybridité des genres est une marque de fabrique de la série </w:t>
+      </w:r>
+      <w:r>
+        <w:rPr>
+          <w:i/>
+          <w:lang w:val="fr-CH"/>
+        </w:rPr>
+        <w:t>Invasion of the Body Snatchers </w:t>
+      </w:r>
+      <w:r>
+        <w:rPr>
+          <w:lang w:val="fr-CH"/>
+        </w:rPr>
+        <w:t>:</w:t>
+      </w:r>
+    </w:p>
+    <w:p>
+      <w:pPr>
+        <w:spacing w:after="120"/>
+        <w:ind w:left="720"/>
+        <w:jc w:val="both"/>
+        <w:rPr>
+          <w:lang w:val="fr-CH"/>
+        </w:rPr>
+      </w:pPr>
+      <w:r>
+        <w:rPr>
+          <w:lang w:val="en-GB"/>
+        </w:rPr>
+        <w:t xml:space="preserve">« Like Siegel’s </w:t>
+      </w:r>
+      <w:r>
+        <w:rPr>
+          <w:i/>
+          <w:lang w:val="en-GB"/>
+        </w:rPr>
+        <w:t>Invasion of the Body Snatchers</w:t>
+      </w:r>
+      <w:r>
+        <w:rPr>
+          <w:lang w:val="en-GB"/>
+        </w:rPr>
+        <w:t xml:space="preserve">, then, each remake plays with generic conventions, and mixes and blends different looks and styles against the science fiction </w:t>
+      </w:r>
+      <w:r>
+        <w:rPr>
+          <w:lang w:val="en-GB"/>
+        </w:rPr>
+        <w:lastRenderedPageBreak/>
+        <w:t xml:space="preserve">back-drop of the story, thereby enhancing the aesthetic value and </w:t>
+      </w:r>
+      <w:r>
+        <w:rPr>
+          <w:lang w:val="en-GB"/>
+        </w:rPr>
+        <w:t>originality</w:t>
+      </w:r>
+      <w:r>
+        <w:rPr>
+          <w:lang w:val="en-GB"/>
+        </w:rPr>
+        <w:t xml:space="preserve"> of each work. </w:t>
+      </w:r>
+      <w:r>
+        <w:rPr>
+          <w:lang w:val="fr-CH"/>
+        </w:rPr>
+        <w:t>»</w:t>
+      </w:r>
+    </w:p>
+    <w:p>
+      <w:pPr>
+        <w:pStyle w:val="Mmoire"/>
+        <w:rPr>
+          <w:lang w:val="fr-CH"/>
+        </w:rPr>
+      </w:pPr>
+      <w:r>
+        <w:rPr>
+          <w:lang w:val="fr-CH"/>
+        </w:rPr>
+        <w:t xml:space="preserve">Bien que, comme il l’a été relevé, la question du genre du premier film soit omniprésente dans la réception critique et académique autour du film, </w:t>
+      </w:r>
+      <w:r>
+        <w:rPr>
+          <w:lang w:val="fr-CH"/>
+        </w:rPr>
+        <w:t xml:space="preserve">Loock est la seule auteure à faire référence aux changements de genre </w:t>
+      </w:r>
+      <w:r>
+        <w:rPr>
+          <w:lang w:val="fr-CH"/>
+        </w:rPr>
+        <w:t>dans le cadre des remakes</w:t>
+      </w:r>
+      <w:r>
+        <w:rPr>
+          <w:rStyle w:val="FootnoteReference"/>
+          <w:lang w:val="fr-CH"/>
+        </w:rPr>
+        <w:footnoteReference w:id="69"/>
+      </w:r>
+      <w:r>
+        <w:rPr>
+          <w:lang w:val="fr-CH"/>
+        </w:rPr>
+        <w:t>. Plutôt que d’évaluer la qualité horrifique d’un remake par rapport à l’orignal</w:t>
+      </w:r>
+      <w:r>
+        <w:rPr>
+          <w:rStyle w:val="FootnoteReference"/>
+          <w:lang w:val="fr-CH"/>
+        </w:rPr>
+        <w:footnoteReference w:id="70"/>
+      </w:r>
+      <w:r>
+        <w:rPr>
+          <w:lang w:val="fr-CH"/>
+        </w:rPr>
+        <w:t xml:space="preserve">, elle </w:t>
+      </w:r>
+      <w:r>
+        <w:rPr>
+          <w:lang w:val="fr-CH"/>
+        </w:rPr>
+        <w:t>place l’hybridité générique au centre du processus de remake, en postulant que chaque film cherche à améliorer la value esthétique et l’originalité de ses prédécesseurs.</w:t>
+      </w:r>
+      <w:r>
+        <w:rPr>
+          <w:lang w:val="fr-CH"/>
+        </w:rPr>
+        <w:t xml:space="preserve"> Cette idée, mentionnée rapidement au tournant d’un chapitre, est ensuite laissée de côté au profit d’une comparaison </w:t>
+      </w:r>
+      <w:r>
+        <w:rPr>
+          <w:lang w:val="fr-CH"/>
+        </w:rPr>
+        <w:t>des changements dans le récit des 4 films.</w:t>
+      </w:r>
+      <w:r>
+        <w:rPr>
+          <w:lang w:val="fr-CH"/>
+        </w:rPr>
+        <w:t xml:space="preserve"> La question du genre de chaque film individuel est donc relevée aussi bien dans la réception critique que dans les analyses académiques</w:t>
+      </w:r>
+      <w:r>
+        <w:rPr>
+          <w:lang w:val="fr-CH"/>
+        </w:rPr>
+        <w:t>, sans pour autant –ou seulement partiellement</w:t>
+      </w:r>
+      <w:r>
+        <w:rPr>
+          <w:lang w:val="fr-CH"/>
+        </w:rPr>
+        <w:t>–</w:t>
+      </w:r>
+      <w:r>
+        <w:rPr>
+          <w:lang w:val="fr-CH"/>
+        </w:rPr>
+        <w:t xml:space="preserve"> être mise en perspective dans le cadre de la série.</w:t>
+      </w:r>
+      <w:r>
+        <w:rPr>
+          <w:lang w:val="fr-CH"/>
+        </w:rPr>
+        <w:t xml:space="preserve"> Il conviendra donc d’accorder une place aux questions de genre et d’esthétique dans le troisième chapitre de ce travail.</w:t>
+      </w:r>
+    </w:p>
+    <w:p>
+      <w:pPr>
+        <w:pStyle w:val="Mmoire"/>
+        <w:rPr>
+          <w:lang w:val="fr-CH"/>
+        </w:rPr>
+      </w:pPr>
+      <w:r>
+        <w:rPr>
+          <w:lang w:val="fr-CH"/>
+        </w:rPr>
+        <w:tab/>
+        <w:t>Si les questions d’hybridité et de changement de genres n’ont pas, ou peu, leur place dans les critiques et analyses liées au film, la question du récit –plus précisément de ses interprétations</w:t>
+      </w:r>
+      <w:r>
+        <w:rPr>
+          <w:lang w:val="fr-CH"/>
+        </w:rPr>
+        <w:t>–</w:t>
+      </w:r>
+      <w:r>
+        <w:rPr>
+          <w:lang w:val="fr-CH"/>
+        </w:rPr>
+        <w:t xml:space="preserve"> et les liens qu’il entretient avec son contexte socio-historique sont quant à elles omniprésentes.</w:t>
+      </w:r>
+    </w:p>
+    <w:p>
+      <w:pPr>
+        <w:pStyle w:val="Heading2"/>
+      </w:pPr>
+      <w:r>
+        <w:t>Une métaphore pluri-sémantique, ou une foison d’interprétations</w:t>
+      </w:r>
+    </w:p>
+    <w:p>
+      <w:pPr>
+        <w:rPr>
+          <w:lang w:val="fr-CH"/>
+        </w:rPr>
+      </w:pPr>
+    </w:p>
+    <w:p>
+      <w:pPr>
+        <w:pStyle w:val="Mmoire"/>
+        <w:rPr>
+          <w:lang w:val="fr-CH"/>
+        </w:rPr>
+      </w:pPr>
+      <w:r>
+        <w:rPr>
+          <w:lang w:val="fr-CH"/>
+        </w:rPr>
+        <w:t xml:space="preserve">Il suffit de lire une demi-douzaine de textes concernant </w:t>
+      </w:r>
+      <w:r>
+        <w:rPr>
+          <w:i/>
+          <w:lang w:val="fr-CH"/>
+        </w:rPr>
+        <w:t>Invasion of the Body Snatchers</w:t>
+      </w:r>
+      <w:r>
+        <w:rPr>
+          <w:lang w:val="fr-CH"/>
+        </w:rPr>
+        <w:t xml:space="preserve"> pour constater que </w:t>
+      </w:r>
+      <w:r>
+        <w:rPr>
+          <w:lang w:val="fr-CH"/>
+        </w:rPr>
+        <w:t xml:space="preserve">la nature </w:t>
+      </w:r>
+      <w:r>
+        <w:rPr>
+          <w:lang w:val="fr-CH"/>
+        </w:rPr>
+        <w:t>simple</w:t>
+      </w:r>
+      <w:r>
+        <w:rPr>
+          <w:lang w:val="fr-CH"/>
+        </w:rPr>
+        <w:t xml:space="preserve"> et</w:t>
+      </w:r>
+      <w:r>
+        <w:rPr>
+          <w:lang w:val="fr-CH"/>
+        </w:rPr>
+        <w:t xml:space="preserve"> ouverte du récit offre une très grande possibilité d’interprétation, Raymond Durgnat va jusqu’à parler d’un « délire d’interprétations »</w:t>
+      </w:r>
+      <w:r>
+        <w:rPr>
+          <w:rStyle w:val="FootnoteReference"/>
+          <w:lang w:val="fr-CH"/>
+        </w:rPr>
+        <w:footnoteReference w:id="71"/>
+      </w:r>
+      <w:r>
+        <w:rPr>
+          <w:lang w:val="fr-CH"/>
+        </w:rPr>
+        <w:t xml:space="preserve"> élicité par les films. </w:t>
+      </w:r>
+      <w:r>
+        <w:rPr>
+          <w:lang w:val="fr-CH"/>
+        </w:rPr>
+        <w:t xml:space="preserve">Offrir une rétrospective et discussion </w:t>
+      </w:r>
+      <w:r>
+        <w:rPr>
+          <w:lang w:val="fr-CH"/>
+        </w:rPr>
+        <w:t xml:space="preserve">détaillée </w:t>
+      </w:r>
+      <w:r>
+        <w:rPr>
+          <w:lang w:val="fr-CH"/>
+        </w:rPr>
+        <w:t xml:space="preserve">des interprétations publiées dans la presse quotidienne, spécialisée ou même académique </w:t>
+      </w:r>
+      <w:r>
+        <w:rPr>
+          <w:lang w:val="fr-CH"/>
+        </w:rPr>
+        <w:t>constituerait en lui seul un travail de thèse de doctorant, tant ces dernières sont parfois complexes et inscrite</w:t>
+      </w:r>
+      <w:r>
+        <w:rPr>
+          <w:lang w:val="fr-CH"/>
+        </w:rPr>
+        <w:t>s</w:t>
+      </w:r>
+      <w:r>
+        <w:rPr>
+          <w:lang w:val="fr-CH"/>
+        </w:rPr>
+        <w:t xml:space="preserve"> dans un contexte </w:t>
+      </w:r>
+      <w:r>
+        <w:rPr>
+          <w:lang w:val="fr-CH"/>
+        </w:rPr>
+        <w:t>particulier. Ce travail se limitera donc à dresser un tableau concis des interprétations les plus communément proposées en inscrivant ces dernières, et le film dont il est question, dans leur contexte socio-historique.</w:t>
+      </w:r>
+      <w:bookmarkStart w:id="0" w:name="_GoBack"/>
+      <w:bookmarkEnd w:id="0"/>
+      <w:r>
+        <w:rPr>
+          <w:lang w:val="fr-CH"/>
+        </w:rPr>
         <w:t xml:space="preserve"> </w:t>
       </w:r>
     </w:p>
@@ -2049,7 +2972,7 @@
         <w:noProof/>
         <w:sz w:val="22"/>
       </w:rPr>
-      <w:t>4</w:t>
+      <w:t>8</w:t>
     </w:r>
     <w:r>
       <w:rPr>
@@ -2126,7 +3049,7 @@
       <w:pPr>
         <w:pStyle w:val="FootnoteText"/>
         <w:rPr>
-          <w:lang w:val="fr-CH"/>
+          <w:lang w:val="en-GB"/>
         </w:rPr>
       </w:pPr>
       <w:r>
@@ -2136,13 +3059,10 @@
         <w:footnoteRef/>
       </w:r>
       <w:r>
-        <w:t xml:space="preserve"> </w:t>
-      </w:r>
-      <w:r>
-        <w:rPr>
-          <w:lang w:val="fr-CH"/>
-        </w:rPr>
-        <w:t>Ou une excuse pour.</w:t>
+        <w:rPr>
+          <w:lang w:val="en-GB"/>
+        </w:rPr>
+        <w:t xml:space="preserve"> Ou une excuse pour.</w:t>
       </w:r>
     </w:p>
   </w:footnote>
@@ -2151,7 +3071,7 @@
       <w:pPr>
         <w:pStyle w:val="FootnoteText"/>
         <w:rPr>
-          <w:lang w:val="fr-CH"/>
+          <w:lang w:val="en-GB"/>
         </w:rPr>
       </w:pPr>
       <w:r>
@@ -2161,6 +3081,9 @@
         <w:footnoteRef/>
       </w:r>
       <w:r>
+        <w:rPr>
+          <w:lang w:val="en-GB"/>
+        </w:rPr>
         <w:t xml:space="preserve"> </w:t>
       </w:r>
       <w:r>
@@ -2199,7 +3122,7 @@
       <w:pPr>
         <w:pStyle w:val="FootnoteText"/>
         <w:rPr>
-          <w:lang w:val="fr-CH"/>
+          <w:lang w:val="en-GB"/>
         </w:rPr>
       </w:pPr>
       <w:r>
@@ -2209,11 +3132,15 @@
         <w:footnoteRef/>
       </w:r>
       <w:r>
+        <w:rPr>
+          <w:lang w:val="en-GB"/>
+        </w:rPr>
         <w:t xml:space="preserve"> </w:t>
       </w:r>
       <w:r>
         <w:rPr>
           <w:szCs w:val="20"/>
+          <w:lang w:val="en-GB"/>
         </w:rPr>
         <w:t xml:space="preserve">Barry Keith Grant, </w:t>
       </w:r>
@@ -2221,20 +3148,16 @@
         <w:rPr>
           <w:i/>
           <w:szCs w:val="20"/>
+          <w:lang w:val="en-GB"/>
         </w:rPr>
         <w:t>Invasion of the Body Snatchers</w:t>
       </w:r>
       <w:r>
         <w:rPr>
           <w:szCs w:val="20"/>
-        </w:rPr>
-        <w:t>, London, BFI/Palgrave MacMillan, 2010</w:t>
-      </w:r>
-      <w:r>
-        <w:rPr>
-          <w:szCs w:val="20"/>
-        </w:rPr>
-        <w:t>.</w:t>
+          <w:lang w:val="en-GB"/>
+        </w:rPr>
+        <w:t>, London, BFI/Palgrave MacMillan, 2010.</w:t>
       </w:r>
     </w:p>
   </w:footnote>
@@ -2243,7 +3166,7 @@
       <w:pPr>
         <w:pStyle w:val="FootnoteText"/>
         <w:rPr>
-          <w:lang w:val="fr-CH"/>
+          <w:lang w:val="en-GB"/>
         </w:rPr>
       </w:pPr>
       <w:r>
@@ -2253,24 +3176,22 @@
         <w:footnoteRef/>
       </w:r>
       <w:r>
-        <w:t xml:space="preserve"> </w:t>
-      </w:r>
-      <w:r>
-        <w:t>Mark Thomas</w:t>
-      </w:r>
-      <w:r>
-        <w:t xml:space="preserve"> McGee</w:t>
-      </w:r>
-      <w:r>
-        <w:t xml:space="preserve">, </w:t>
-      </w:r>
-      <w:r>
-        <w:rPr>
-          <w:i/>
+        <w:rPr>
+          <w:lang w:val="en-GB"/>
+        </w:rPr>
+        <w:t xml:space="preserve"> Mark Thomas McGee, </w:t>
+      </w:r>
+      <w:r>
+        <w:rPr>
+          <w:i/>
+          <w:lang w:val="en-GB"/>
         </w:rPr>
         <w:t>Invasion of the Body Snatchers: The Making of a Classic</w:t>
       </w:r>
       <w:r>
+        <w:rPr>
+          <w:lang w:val="en-GB"/>
+        </w:rPr>
         <w:t>, Duncan, BearManor, 2012.</w:t>
       </w:r>
     </w:p>
@@ -2280,7 +3201,7 @@
       <w:pPr>
         <w:pStyle w:val="FootnoteText"/>
         <w:rPr>
-          <w:lang w:val="fr-CH"/>
+          <w:lang w:val="en-GB"/>
         </w:rPr>
       </w:pPr>
       <w:r>
@@ -2290,21 +3211,22 @@
         <w:footnoteRef/>
       </w:r>
       <w:r>
-        <w:t xml:space="preserve"> </w:t>
-      </w:r>
-      <w:r>
-        <w:t>Mark Thomas</w:t>
-      </w:r>
-      <w:r>
-        <w:t xml:space="preserve"> McGee, </w:t>
-      </w:r>
-      <w:r>
-        <w:rPr>
-          <w:i/>
+        <w:rPr>
+          <w:lang w:val="en-GB"/>
+        </w:rPr>
+        <w:t xml:space="preserve"> Mark Thomas McGee, </w:t>
+      </w:r>
+      <w:r>
+        <w:rPr>
+          <w:i/>
+          <w:lang w:val="en-GB"/>
         </w:rPr>
         <w:t>ibid.</w:t>
       </w:r>
       <w:r>
+        <w:rPr>
+          <w:lang w:val="en-GB"/>
+        </w:rPr>
         <w:t>, p. 15.</w:t>
       </w:r>
     </w:p>
@@ -2354,7 +3276,7 @@
       <w:r>
         <w:rPr>
           <w:szCs w:val="20"/>
-          <w:lang w:val="en-US"/>
+          <w:lang w:val="fr-CH"/>
         </w:rPr>
         <w:t xml:space="preserve">Al LaValley (éd.), </w:t>
       </w:r>
@@ -2362,14 +3284,14 @@
         <w:rPr>
           <w:i/>
           <w:szCs w:val="20"/>
-          <w:lang w:val="en-US"/>
+          <w:lang w:val="fr-CH"/>
         </w:rPr>
         <w:t>op. cit.</w:t>
       </w:r>
       <w:r>
         <w:rPr>
           <w:szCs w:val="20"/>
-          <w:lang w:val="en-US"/>
+          <w:lang w:val="fr-CH"/>
         </w:rPr>
         <w:t>, p .163.</w:t>
       </w:r>
@@ -2380,7 +3302,7 @@
       <w:pPr>
         <w:pStyle w:val="FootnoteText"/>
         <w:rPr>
-          <w:lang w:val="fr-CH"/>
+          <w:lang w:val="en-GB"/>
         </w:rPr>
       </w:pPr>
       <w:r>
@@ -2390,6 +3312,9 @@
         <w:footnoteRef/>
       </w:r>
       <w:r>
+        <w:rPr>
+          <w:lang w:val="en-GB"/>
+        </w:rPr>
         <w:t xml:space="preserve"> </w:t>
       </w:r>
       <w:r>
@@ -2421,7 +3346,7 @@
       <w:pPr>
         <w:pStyle w:val="FootnoteText"/>
         <w:rPr>
-          <w:lang w:val="fr-CH"/>
+          <w:lang w:val="en-GB"/>
         </w:rPr>
       </w:pPr>
       <w:r>
@@ -2431,6 +3356,9 @@
         <w:footnoteRef/>
       </w:r>
       <w:r>
+        <w:rPr>
+          <w:lang w:val="en-GB"/>
+        </w:rPr>
         <w:t xml:space="preserve"> </w:t>
       </w:r>
       <w:r>
@@ -2456,46 +3384,36 @@
         <w:t xml:space="preserve">, p. 163 ; </w:t>
       </w:r>
       <w:r>
-        <w:t>Mark Thomas</w:t>
-      </w:r>
-      <w:r>
-        <w:t xml:space="preserve"> McGee</w:t>
-      </w:r>
-      <w:r>
-        <w:t xml:space="preserve">, </w:t>
-      </w:r>
-      <w:r>
-        <w:rPr>
-          <w:i/>
+        <w:rPr>
+          <w:lang w:val="en-GB"/>
+        </w:rPr>
+        <w:t xml:space="preserve">Mark Thomas McGee, </w:t>
+      </w:r>
+      <w:r>
+        <w:rPr>
+          <w:i/>
+          <w:lang w:val="en-GB"/>
         </w:rPr>
         <w:t>op. cit.</w:t>
       </w:r>
       <w:r>
-        <w:t xml:space="preserve">, p. 163 ; </w:t>
-      </w:r>
-      <w:r>
-        <w:t>Arthur</w:t>
-      </w:r>
-      <w:r>
-        <w:t xml:space="preserve"> LeGacy</w:t>
-      </w:r>
-      <w:r>
-        <w:t xml:space="preserve">, « The Invasion of the Body Snatchers: A Metaphor for the Fifties », </w:t>
-      </w:r>
-      <w:r>
-        <w:rPr>
-          <w:i/>
+        <w:rPr>
+          <w:lang w:val="en-GB"/>
+        </w:rPr>
+        <w:t xml:space="preserve">, p. 163 ; Arthur LeGacy, « The Invasion of the Body Snatchers: A Metaphor for the Fifties », </w:t>
+      </w:r>
+      <w:r>
+        <w:rPr>
+          <w:i/>
+          <w:lang w:val="en-GB"/>
         </w:rPr>
         <w:t>Litterature/Film Quarterly</w:t>
       </w:r>
       <w:r>
-        <w:t>, Vol. 6, No. 3, été 1978, p</w:t>
-      </w:r>
-      <w:r>
-        <w:t>. 286</w:t>
-      </w:r>
-      <w:r>
-        <w:t>.</w:t>
+        <w:rPr>
+          <w:lang w:val="en-GB"/>
+        </w:rPr>
+        <w:t>, Vol. 6, No. 3, été 1978, p. 286.</w:t>
       </w:r>
     </w:p>
   </w:footnote>
@@ -2504,7 +3422,7 @@
       <w:pPr>
         <w:pStyle w:val="FootnoteText"/>
         <w:rPr>
-          <w:lang w:val="fr-CH"/>
+          <w:lang w:val="en-GB"/>
         </w:rPr>
       </w:pPr>
       <w:r>
@@ -2514,24 +3432,22 @@
         <w:footnoteRef/>
       </w:r>
       <w:r>
-        <w:t xml:space="preserve"> </w:t>
-      </w:r>
-      <w:r>
-        <w:t>Mark Thomas</w:t>
-      </w:r>
-      <w:r>
-        <w:t xml:space="preserve"> McGee</w:t>
-      </w:r>
-      <w:r>
-        <w:t xml:space="preserve">, </w:t>
-      </w:r>
-      <w:r>
-        <w:rPr>
-          <w:i/>
+        <w:rPr>
+          <w:lang w:val="en-GB"/>
+        </w:rPr>
+        <w:t xml:space="preserve"> Mark Thomas McGee, </w:t>
+      </w:r>
+      <w:r>
+        <w:rPr>
+          <w:i/>
+          <w:lang w:val="en-GB"/>
         </w:rPr>
         <w:t>ibid.</w:t>
       </w:r>
       <w:r>
+        <w:rPr>
+          <w:lang w:val="en-GB"/>
+        </w:rPr>
         <w:t>, p. 163.</w:t>
       </w:r>
     </w:p>
@@ -2580,7 +3496,7 @@
       <w:pPr>
         <w:pStyle w:val="FootnoteText"/>
         <w:rPr>
-          <w:lang w:val="fr-CH"/>
+          <w:lang w:val="en-GB"/>
         </w:rPr>
       </w:pPr>
       <w:r>
@@ -2590,6 +3506,9 @@
         <w:footnoteRef/>
       </w:r>
       <w:r>
+        <w:rPr>
+          <w:lang w:val="en-GB"/>
+        </w:rPr>
         <w:t xml:space="preserve"> </w:t>
       </w:r>
       <w:r>
@@ -2621,7 +3540,7 @@
       <w:pPr>
         <w:pStyle w:val="FootnoteText"/>
         <w:rPr>
-          <w:lang w:val="fr-CH"/>
+          <w:lang w:val="en-GB"/>
         </w:rPr>
       </w:pPr>
       <w:r>
@@ -2631,11 +3550,15 @@
         <w:footnoteRef/>
       </w:r>
       <w:r>
+        <w:rPr>
+          <w:lang w:val="en-GB"/>
+        </w:rPr>
         <w:t xml:space="preserve"> </w:t>
       </w:r>
       <w:r>
         <w:rPr>
           <w:szCs w:val="20"/>
+          <w:lang w:val="en-GB"/>
         </w:rPr>
         <w:t xml:space="preserve">Barry Keith Grant, </w:t>
       </w:r>
@@ -2643,20 +3566,16 @@
         <w:rPr>
           <w:i/>
           <w:szCs w:val="20"/>
+          <w:lang w:val="en-GB"/>
         </w:rPr>
         <w:t>op. cit.</w:t>
       </w:r>
       <w:r>
         <w:rPr>
           <w:szCs w:val="20"/>
-        </w:rPr>
-        <w:t>, p. 7</w:t>
-      </w:r>
-      <w:r>
-        <w:rPr>
-          <w:szCs w:val="20"/>
-        </w:rPr>
-        <w:t>.</w:t>
+          <w:lang w:val="en-GB"/>
+        </w:rPr>
+        <w:t>, p. 7.</w:t>
       </w:r>
     </w:p>
   </w:footnote>
@@ -2665,7 +3584,7 @@
       <w:pPr>
         <w:pStyle w:val="FootnoteText"/>
         <w:rPr>
-          <w:lang w:val="fr-CH"/>
+          <w:lang w:val="en-GB"/>
         </w:rPr>
       </w:pPr>
       <w:r>
@@ -2675,66 +3594,74 @@
         <w:footnoteRef/>
       </w:r>
       <w:r>
+        <w:rPr>
+          <w:lang w:val="en-GB"/>
+        </w:rPr>
         <w:t xml:space="preserve"> Les critiques parues dans les revues corporatives </w:t>
       </w:r>
       <w:r>
         <w:rPr>
           <w:i/>
+          <w:lang w:val="en-GB"/>
         </w:rPr>
         <w:t xml:space="preserve">Variety </w:t>
       </w:r>
       <w:r>
+        <w:rPr>
+          <w:lang w:val="en-GB"/>
+        </w:rPr>
         <w:t xml:space="preserve">et </w:t>
       </w:r>
       <w:r>
         <w:rPr>
           <w:i/>
+          <w:lang w:val="en-GB"/>
         </w:rPr>
         <w:t>Monthly Film Bulletin</w:t>
       </w:r>
       <w:r>
+        <w:rPr>
+          <w:lang w:val="en-GB"/>
+        </w:rPr>
         <w:t xml:space="preserve"> étant par exemple datées du 31 décembre 1955 et 1</w:t>
       </w:r>
       <w:r>
         <w:rPr>
           <w:vertAlign w:val="superscript"/>
+          <w:lang w:val="en-GB"/>
         </w:rPr>
         <w:t>er</w:t>
       </w:r>
       <w:r>
-        <w:t xml:space="preserve"> janvier 1956, respectivement ; </w:t>
-      </w:r>
-      <w:r>
-        <w:t>–, « Review : ‘Invasion of the Body Snatcher</w:t>
-      </w:r>
-      <w:r>
-        <w:t xml:space="preserve">s’ », </w:t>
-      </w:r>
-      <w:r>
-        <w:rPr>
-          <w:i/>
+        <w:rPr>
+          <w:lang w:val="en-GB"/>
+        </w:rPr>
+        <w:t xml:space="preserve"> janvier 1956, respectivement ; –, « Review : ‘Invasion of the Body Snatchers’ », </w:t>
+      </w:r>
+      <w:r>
+        <w:rPr>
+          <w:i/>
+          <w:lang w:val="en-GB"/>
         </w:rPr>
         <w:t>Variety</w:t>
       </w:r>
       <w:r>
-        <w:t xml:space="preserve">, 31 décembre 1955 ; </w:t>
-      </w:r>
-      <w:r>
-        <w:t>Derek</w:t>
-      </w:r>
-      <w:r>
-        <w:t xml:space="preserve"> Prouse</w:t>
-      </w:r>
-      <w:r>
-        <w:t xml:space="preserve">, « INVASION OF THE BODY SNATCHERS, U.S.A., 1955 », </w:t>
-      </w:r>
-      <w:r>
-        <w:rPr>
-          <w:i/>
+        <w:rPr>
+          <w:lang w:val="en-GB"/>
+        </w:rPr>
+        <w:t xml:space="preserve">, 31 décembre 1955 ; Derek Prouse, « INVASION OF THE BODY SNATCHERS, U.S.A., 1955 », </w:t>
+      </w:r>
+      <w:r>
+        <w:rPr>
+          <w:i/>
+          <w:lang w:val="en-GB"/>
         </w:rPr>
         <w:t>Monthly Film Bulletin</w:t>
       </w:r>
       <w:r>
+        <w:rPr>
+          <w:lang w:val="en-GB"/>
+        </w:rPr>
         <w:t>, 1er janvier 1956.</w:t>
       </w:r>
     </w:p>
@@ -2744,7 +3671,7 @@
       <w:pPr>
         <w:pStyle w:val="FootnoteText"/>
         <w:rPr>
-          <w:lang w:val="fr-CH"/>
+          <w:lang w:val="en-GB"/>
         </w:rPr>
       </w:pPr>
       <w:r>
@@ -2754,18 +3681,22 @@
         <w:footnoteRef/>
       </w:r>
       <w:r>
-        <w:t xml:space="preserve"> </w:t>
-      </w:r>
-      <w:r>
-        <w:t xml:space="preserve">–, « A Guide to Current Films », </w:t>
-      </w:r>
-      <w:r>
-        <w:rPr>
-          <w:i/>
+        <w:rPr>
+          <w:lang w:val="en-GB"/>
+        </w:rPr>
+        <w:t xml:space="preserve"> –, « A Guide to Current Films », </w:t>
+      </w:r>
+      <w:r>
+        <w:rPr>
+          <w:i/>
+          <w:lang w:val="en-GB"/>
         </w:rPr>
         <w:t>Sight and Sound</w:t>
       </w:r>
       <w:r>
+        <w:rPr>
+          <w:lang w:val="en-GB"/>
+        </w:rPr>
         <w:t>, Vol. 26, No. 2, automne 1956, p. 112.</w:t>
       </w:r>
     </w:p>
@@ -2775,7 +3706,7 @@
       <w:pPr>
         <w:pStyle w:val="FootnoteText"/>
         <w:rPr>
-          <w:lang w:val="fr-CH"/>
+          <w:lang w:val="en-GB"/>
         </w:rPr>
       </w:pPr>
       <w:r>
@@ -2785,24 +3716,22 @@
         <w:footnoteRef/>
       </w:r>
       <w:r>
-        <w:t xml:space="preserve"> </w:t>
-      </w:r>
-      <w:r>
-        <w:t>Jack</w:t>
-      </w:r>
-      <w:r>
-        <w:t xml:space="preserve"> Moffitt</w:t>
-      </w:r>
-      <w:r>
-        <w:t xml:space="preserve">, « Invasion of the Body Snatchers », </w:t>
-      </w:r>
-      <w:r>
-        <w:rPr>
-          <w:i/>
+        <w:rPr>
+          <w:lang w:val="en-GB"/>
+        </w:rPr>
+        <w:t xml:space="preserve"> Jack Moffitt, « Invasion of the Body Snatchers », </w:t>
+      </w:r>
+      <w:r>
+        <w:rPr>
+          <w:i/>
+          <w:lang w:val="en-GB"/>
         </w:rPr>
         <w:t>The Hollywood Reporter</w:t>
       </w:r>
       <w:r>
+        <w:rPr>
+          <w:lang w:val="en-GB"/>
+        </w:rPr>
         <w:t>, 16 février 1956.</w:t>
       </w:r>
     </w:p>
@@ -2812,7 +3741,7 @@
       <w:pPr>
         <w:pStyle w:val="FootnoteText"/>
         <w:rPr>
-          <w:lang w:val="fr-CH"/>
+          <w:lang w:val="en-GB"/>
         </w:rPr>
       </w:pPr>
       <w:r>
@@ -2822,18 +3751,22 @@
         <w:footnoteRef/>
       </w:r>
       <w:r>
-        <w:t xml:space="preserve"> </w:t>
-      </w:r>
-      <w:r>
-        <w:t xml:space="preserve">F. J., « Invasion of the Body Snatchers », </w:t>
-      </w:r>
-      <w:r>
-        <w:rPr>
-          <w:i/>
+        <w:rPr>
+          <w:lang w:val="en-GB"/>
+        </w:rPr>
+        <w:t xml:space="preserve"> F. J., « Invasion of the Body Snatchers », </w:t>
+      </w:r>
+      <w:r>
+        <w:rPr>
+          <w:i/>
+          <w:lang w:val="en-GB"/>
         </w:rPr>
         <w:t>Daily Film Reviewer [London]</w:t>
       </w:r>
       <w:r>
+        <w:rPr>
+          <w:lang w:val="en-GB"/>
+        </w:rPr>
         <w:t>, 23 août 1956.</w:t>
       </w:r>
     </w:p>
@@ -2843,7 +3776,7 @@
       <w:pPr>
         <w:pStyle w:val="FootnoteText"/>
         <w:rPr>
-          <w:lang w:val="fr-CH"/>
+          <w:lang w:val="en-GB"/>
         </w:rPr>
       </w:pPr>
       <w:r>
@@ -2853,34 +3786,36 @@
         <w:footnoteRef/>
       </w:r>
       <w:r>
+        <w:rPr>
+          <w:lang w:val="en-GB"/>
+        </w:rPr>
         <w:t xml:space="preserve"> </w:t>
       </w:r>
       <w:r>
         <w:rPr>
           <w:i/>
-        </w:rPr>
-        <w:t>The Thing from Another World</w:t>
-      </w:r>
-      <w:r>
-        <w:rPr>
-          <w:i/>
-        </w:rPr>
-        <w:t xml:space="preserve"> </w:t>
-      </w:r>
-      <w:r>
+          <w:lang w:val="en-GB"/>
+        </w:rPr>
+        <w:t xml:space="preserve">The Thing from Another World </w:t>
+      </w:r>
+      <w:r>
+        <w:rPr>
+          <w:lang w:val="en-GB"/>
+        </w:rPr>
         <w:t>(</w:t>
       </w:r>
       <w:r>
         <w:rPr>
           <w:i/>
+          <w:lang w:val="en-GB"/>
         </w:rPr>
         <w:t>La chose d’un autre monde</w:t>
       </w:r>
       <w:r>
-        <w:t>, Christian Nyby</w:t>
-      </w:r>
-      <w:r>
-        <w:t>, 1951)</w:t>
+        <w:rPr>
+          <w:lang w:val="en-GB"/>
+        </w:rPr>
+        <w:t>, Christian Nyby, 1951)</w:t>
       </w:r>
     </w:p>
   </w:footnote>
@@ -2889,7 +3824,7 @@
       <w:pPr>
         <w:pStyle w:val="FootnoteText"/>
         <w:rPr>
-          <w:lang w:val="fr-CH"/>
+          <w:lang w:val="en-GB"/>
         </w:rPr>
       </w:pPr>
       <w:r>
@@ -2899,42 +3834,35 @@
         <w:footnoteRef/>
       </w:r>
       <w:r>
-        <w:t xml:space="preserve"> </w:t>
-      </w:r>
-      <w:r>
-        <w:t>Sarah</w:t>
-      </w:r>
-      <w:r>
-        <w:t xml:space="preserve"> Hamilton</w:t>
-      </w:r>
-      <w:r>
-        <w:t xml:space="preserve">, « Invasion of the Body Snatchers », </w:t>
-      </w:r>
-      <w:r>
-        <w:rPr>
-          <w:i/>
+        <w:rPr>
+          <w:lang w:val="en-GB"/>
+        </w:rPr>
+        <w:t xml:space="preserve"> Sarah Hamilton, « Invasion of the Body Snatchers », </w:t>
+      </w:r>
+      <w:r>
+        <w:rPr>
+          <w:i/>
+          <w:lang w:val="en-GB"/>
         </w:rPr>
         <w:t>Los Angeles Examiner</w:t>
       </w:r>
       <w:r>
-        <w:t xml:space="preserve">, 1er mars 1956 ; </w:t>
-      </w:r>
-      <w:r>
-        <w:t>Jack</w:t>
-      </w:r>
-      <w:r>
-        <w:t xml:space="preserve"> Moffitt</w:t>
-      </w:r>
-      <w:r>
-        <w:t xml:space="preserve">, « Invasion of the Body Snatchers », </w:t>
-      </w:r>
-      <w:r>
-        <w:rPr>
-          <w:i/>
+        <w:rPr>
+          <w:lang w:val="en-GB"/>
+        </w:rPr>
+        <w:t xml:space="preserve">, 1er mars 1956 ; Jack Moffitt, « Invasion of the Body Snatchers », </w:t>
+      </w:r>
+      <w:r>
+        <w:rPr>
+          <w:i/>
+          <w:lang w:val="en-GB"/>
         </w:rPr>
         <w:t>The Hollywood Reporter</w:t>
       </w:r>
       <w:r>
+        <w:rPr>
+          <w:lang w:val="en-GB"/>
+        </w:rPr>
         <w:t>, 16 février 1956.</w:t>
       </w:r>
     </w:p>
@@ -3304,6 +4232,9 @@
         <w:footnoteRef/>
       </w:r>
       <w:r>
+        <w:rPr>
+          <w:lang w:val="en-GB"/>
+        </w:rPr>
         <w:t xml:space="preserve"> </w:t>
       </w:r>
       <w:r>
@@ -3356,7 +4287,7 @@
       <w:pPr>
         <w:pStyle w:val="FootnoteText"/>
         <w:rPr>
-          <w:lang w:val="fr-CH"/>
+          <w:lang w:val="en-GB"/>
         </w:rPr>
       </w:pPr>
       <w:r>
@@ -3366,6 +4297,9 @@
         <w:footnoteRef/>
       </w:r>
       <w:r>
+        <w:rPr>
+          <w:lang w:val="en-GB"/>
+        </w:rPr>
         <w:t xml:space="preserve"> </w:t>
       </w:r>
       <w:r>
@@ -3463,6 +4397,9 @@
         <w:footnoteRef/>
       </w:r>
       <w:r>
+        <w:rPr>
+          <w:lang w:val="en-GB"/>
+        </w:rPr>
         <w:t xml:space="preserve"> </w:t>
       </w:r>
       <w:r>
@@ -3526,6 +4463,9 @@
         <w:footnoteRef/>
       </w:r>
       <w:r>
+        <w:rPr>
+          <w:lang w:val="en-GB"/>
+        </w:rPr>
         <w:t xml:space="preserve"> </w:t>
       </w:r>
       <w:r>
@@ -3589,7 +4529,7 @@
       <w:pPr>
         <w:pStyle w:val="FootnoteText"/>
         <w:rPr>
-          <w:lang w:val="fr-CH"/>
+          <w:lang w:val="en-GB"/>
         </w:rPr>
       </w:pPr>
       <w:r>
@@ -3599,16 +4539,10 @@
         <w:footnoteRef/>
       </w:r>
       <w:r>
-        <w:t xml:space="preserve"> </w:t>
-      </w:r>
-      <w:r>
-        <w:t>Janet</w:t>
-      </w:r>
-      <w:r>
-        <w:t xml:space="preserve"> Maslin</w:t>
-      </w:r>
-      <w:r>
-        <w:t>, « Screen: ‘Body Snatchers’ Return in All Their Creepy Glory », The New York Times, 22 décembre 1978.</w:t>
+        <w:rPr>
+          <w:lang w:val="en-GB"/>
+        </w:rPr>
+        <w:t xml:space="preserve"> Janet Maslin, « Screen: ‘Body Snatchers’ Return in All Their Creepy Glory », The New York Times, 22 décembre 1978.</w:t>
       </w:r>
     </w:p>
   </w:footnote>
@@ -3631,31 +4565,17 @@
       </w:r>
       <w:r>
         <w:rPr>
-          <w:lang w:val="en-US"/>
-        </w:rPr>
-        <w:t>David</w:t>
-      </w:r>
-      <w:r>
-        <w:rPr>
-          <w:lang w:val="en-US"/>
-        </w:rPr>
-        <w:t xml:space="preserve"> Kehr</w:t>
-      </w:r>
-      <w:r>
-        <w:rPr>
-          <w:lang w:val="en-US"/>
-        </w:rPr>
-        <w:t xml:space="preserve">, </w:t>
-      </w:r>
-      <w:r>
-        <w:rPr>
-          <w:i/>
-          <w:lang w:val="en-US"/>
+          <w:lang w:val="fr-CH"/>
+        </w:rPr>
+        <w:t xml:space="preserve">David Kehr, </w:t>
+      </w:r>
+      <w:r>
+        <w:rPr>
+          <w:i/>
+          <w:lang w:val="fr-CH"/>
         </w:rPr>
         <w:t>op. cit.</w:t>
       </w:r>
-      <w:bookmarkStart w:id="0" w:name="_GoBack"/>
-      <w:bookmarkEnd w:id="0"/>
     </w:p>
   </w:footnote>
   <w:footnote w:id="37">
@@ -3721,6 +4641,7 @@
       <w:r>
         <w:rPr>
           <w:szCs w:val="20"/>
+          <w:lang w:val="en-GB"/>
         </w:rPr>
         <w:t xml:space="preserve"> </w:t>
       </w:r>
@@ -3781,6 +4702,7 @@
       <w:r>
         <w:rPr>
           <w:szCs w:val="20"/>
+          <w:lang w:val="en-GB"/>
         </w:rPr>
         <w:t xml:space="preserve"> </w:t>
       </w:r>
@@ -3837,25 +4759,16 @@
         <w:footnoteRef/>
       </w:r>
       <w:r>
-        <w:t xml:space="preserve"> </w:t>
-      </w:r>
-      <w:r>
-        <w:rPr>
-          <w:lang w:val="fr-CH"/>
-        </w:rPr>
-        <w:t>Jean-Paul</w:t>
-      </w:r>
-      <w:r>
-        <w:rPr>
-          <w:lang w:val="fr-CH"/>
-        </w:rPr>
-        <w:t xml:space="preserve"> Grousset</w:t>
-      </w:r>
-      <w:r>
-        <w:rPr>
-          <w:lang w:val="fr-CH"/>
-        </w:rPr>
-        <w:t xml:space="preserve">, « Body Snatchers. Ravage de cerveaux », </w:t>
+        <w:rPr>
+          <w:lang w:val="en-GB"/>
+        </w:rPr>
+        <w:t xml:space="preserve"> Jean-Paul Grousset, « Body Snatchers. </w:t>
+      </w:r>
+      <w:r>
+        <w:rPr>
+          <w:lang w:val="fr-CH"/>
+        </w:rPr>
+        <w:t xml:space="preserve">Ravage de cerveaux », </w:t>
       </w:r>
       <w:r>
         <w:rPr>
@@ -3941,6 +4854,7 @@
       <w:r>
         <w:rPr>
           <w:szCs w:val="20"/>
+          <w:lang w:val="en-GB"/>
         </w:rPr>
         <w:t xml:space="preserve"> </w:t>
       </w:r>
@@ -3989,6 +4903,7 @@
         <w:rPr>
           <w:sz w:val="20"/>
           <w:szCs w:val="20"/>
+          <w:lang w:val="en-GB"/>
         </w:rPr>
         <w:t xml:space="preserve"> </w:t>
       </w:r>
@@ -4168,7 +5083,7 @@
       <w:pPr>
         <w:pStyle w:val="FootnoteText"/>
         <w:rPr>
-          <w:lang w:val="en-US"/>
+          <w:lang w:val="fr-CH"/>
         </w:rPr>
       </w:pPr>
       <w:r>
@@ -4182,32 +5097,20 @@
       </w:r>
       <w:r>
         <w:rPr>
-          <w:lang w:val="en-US"/>
-        </w:rPr>
-        <w:t>B</w:t>
-      </w:r>
-      <w:r>
-        <w:rPr>
-          <w:lang w:val="en-US"/>
-        </w:rPr>
-        <w:t>ayon</w:t>
-      </w:r>
-      <w:r>
-        <w:rPr>
-          <w:lang w:val="en-US"/>
-        </w:rPr>
-        <w:t xml:space="preserve">, « Invasion », </w:t>
-      </w:r>
-      <w:r>
-        <w:rPr>
-          <w:i/>
-          <w:lang w:val="en-US"/>
+          <w:lang w:val="fr-CH"/>
+        </w:rPr>
+        <w:t xml:space="preserve">Bayon, « Invasion », </w:t>
+      </w:r>
+      <w:r>
+        <w:rPr>
+          <w:i/>
+          <w:lang w:val="fr-CH"/>
         </w:rPr>
         <w:t>Libération</w:t>
       </w:r>
       <w:r>
         <w:rPr>
-          <w:lang w:val="en-US"/>
+          <w:lang w:val="fr-CH"/>
         </w:rPr>
         <w:t>, 17 octobre 2007.</w:t>
       </w:r>
@@ -4253,6 +5156,9 @@
         <w:footnoteRef/>
       </w:r>
       <w:r>
+        <w:rPr>
+          <w:lang w:val="en-GB"/>
+        </w:rPr>
         <w:t xml:space="preserve"> </w:t>
       </w:r>
       <w:r>
@@ -4328,6 +5234,9 @@
         <w:footnoteRef/>
       </w:r>
       <w:r>
+        <w:rPr>
+          <w:lang w:val="en-GB"/>
+        </w:rPr>
         <w:t xml:space="preserve"> </w:t>
       </w:r>
       <w:r>
@@ -4366,9 +5275,1061 @@
       <w:pPr>
         <w:pStyle w:val="FootnoteText"/>
         <w:rPr>
-          <w:lang w:val="fr-CH"/>
-        </w:rPr>
-      </w:pPr>
+          <w:lang w:val="en-GB"/>
+        </w:rPr>
+      </w:pPr>
+    </w:p>
+  </w:footnote>
+  <w:footnote w:id="52">
+    <w:p>
+      <w:pPr>
+        <w:pStyle w:val="FootnoteText"/>
+        <w:rPr>
+          <w:lang w:val="en-GB"/>
+        </w:rPr>
+      </w:pPr>
+      <w:r>
+        <w:rPr>
+          <w:rStyle w:val="FootnoteReference"/>
+        </w:rPr>
+        <w:footnoteRef/>
+      </w:r>
+      <w:r>
+        <w:t xml:space="preserve"> </w:t>
+      </w:r>
+      <w:r>
+        <w:rPr>
+          <w:i/>
+          <w:lang w:val="fr-CH"/>
+        </w:rPr>
+        <w:t>Time and Again</w:t>
+      </w:r>
+      <w:r>
+        <w:rPr>
+          <w:lang w:val="fr-CH"/>
+        </w:rPr>
+        <w:t xml:space="preserve"> (1970), un roman de </w:t>
+      </w:r>
+      <w:r>
+        <w:rPr>
+          <w:lang w:val="fr-CH"/>
+        </w:rPr>
+        <w:t>science-fiction</w:t>
+      </w:r>
+      <w:r>
+        <w:rPr>
+          <w:lang w:val="fr-CH"/>
+        </w:rPr>
+        <w:t>, étant systématiquement cité lorsqu’il est question de l’auteur. Comme c’est par exemple le cas pour l’édition 60</w:t>
+      </w:r>
+      <w:r>
+        <w:rPr>
+          <w:vertAlign w:val="superscript"/>
+          <w:lang w:val="fr-CH"/>
+        </w:rPr>
+        <w:t>ème</w:t>
+      </w:r>
+      <w:r>
+        <w:rPr>
+          <w:lang w:val="fr-CH"/>
+        </w:rPr>
+        <w:t xml:space="preserve"> anniversaire the </w:t>
+      </w:r>
+      <w:r>
+        <w:rPr>
+          <w:i/>
+          <w:lang w:val="fr-CH"/>
+        </w:rPr>
+        <w:t>The Body Snatchers</w:t>
+      </w:r>
+      <w:r>
+        <w:rPr>
+          <w:lang w:val="fr-CH"/>
+        </w:rPr>
+        <w:t xml:space="preserve"> qui identifie l’auteur par « Jack Finney. </w:t>
+      </w:r>
+      <w:r>
+        <w:rPr>
+          <w:lang w:val="en-GB"/>
+        </w:rPr>
+        <w:t xml:space="preserve">Author of </w:t>
+      </w:r>
+      <w:r>
+        <w:rPr>
+          <w:i/>
+          <w:lang w:val="en-GB"/>
+        </w:rPr>
+        <w:t>Time and Again</w:t>
+      </w:r>
+      <w:r>
+        <w:rPr>
+          <w:lang w:val="en-GB"/>
+        </w:rPr>
+        <w:t xml:space="preserve"> » </w:t>
+      </w:r>
+      <w:r>
+        <w:rPr>
+          <w:highlight w:val="red"/>
+          <w:lang w:val="en-GB"/>
+        </w:rPr>
+        <w:t>(voir figure XX).</w:t>
+      </w:r>
+    </w:p>
+  </w:footnote>
+  <w:footnote w:id="53">
+    <w:p>
+      <w:pPr>
+        <w:pStyle w:val="FootnoteText"/>
+        <w:rPr>
+          <w:lang w:val="fr-CH"/>
+        </w:rPr>
+      </w:pPr>
+      <w:r>
+        <w:rPr>
+          <w:rStyle w:val="FootnoteReference"/>
+        </w:rPr>
+        <w:footnoteRef/>
+      </w:r>
+      <w:r>
+        <w:rPr>
+          <w:lang w:val="fr-CH"/>
+        </w:rPr>
+        <w:t xml:space="preserve"> </w:t>
+      </w:r>
+      <w:r>
+        <w:rPr>
+          <w:szCs w:val="20"/>
+          <w:lang w:val="fr-CH"/>
+        </w:rPr>
+        <w:t xml:space="preserve">Al LaValley (éd.), </w:t>
+      </w:r>
+      <w:r>
+        <w:rPr>
+          <w:i/>
+          <w:szCs w:val="20"/>
+          <w:lang w:val="fr-CH"/>
+        </w:rPr>
+        <w:t>op. cit</w:t>
+      </w:r>
+      <w:r>
+        <w:rPr>
+          <w:i/>
+          <w:szCs w:val="20"/>
+          <w:lang w:val="fr-CH"/>
+        </w:rPr>
+        <w:t>.</w:t>
+      </w:r>
+      <w:r>
+        <w:rPr>
+          <w:szCs w:val="20"/>
+          <w:lang w:val="fr-CH"/>
+        </w:rPr>
+        <w:t xml:space="preserve">, p. </w:t>
+      </w:r>
+      <w:r>
+        <w:rPr>
+          <w:szCs w:val="20"/>
+          <w:lang w:val="fr-CH"/>
+        </w:rPr>
+        <w:t>87.</w:t>
+      </w:r>
+    </w:p>
+  </w:footnote>
+  <w:footnote w:id="54">
+    <w:p>
+      <w:pPr>
+        <w:pStyle w:val="FootnoteText"/>
+        <w:rPr>
+          <w:lang w:val="fr-CH"/>
+        </w:rPr>
+      </w:pPr>
+      <w:r>
+        <w:rPr>
+          <w:rStyle w:val="FootnoteReference"/>
+        </w:rPr>
+        <w:footnoteRef/>
+      </w:r>
+      <w:r>
+        <w:t xml:space="preserve"> </w:t>
+      </w:r>
+      <w:r>
+        <w:rPr>
+          <w:highlight w:val="yellow"/>
+          <w:lang w:val="fr-CH"/>
+        </w:rPr>
+        <w:t>REF ?</w:t>
+      </w:r>
+    </w:p>
+  </w:footnote>
+  <w:footnote w:id="55">
+    <w:p>
+      <w:pPr>
+        <w:pStyle w:val="FootnoteText"/>
+        <w:rPr>
+          <w:lang w:val="fr-CH"/>
+        </w:rPr>
+      </w:pPr>
+      <w:r>
+        <w:rPr>
+          <w:rStyle w:val="FootnoteReference"/>
+        </w:rPr>
+        <w:footnoteRef/>
+      </w:r>
+      <w:r>
+        <w:t xml:space="preserve"> </w:t>
+      </w:r>
+      <w:r>
+        <w:rPr>
+          <w:lang w:val="fr-CH"/>
+        </w:rPr>
+        <w:t>Par le biais de son avatar filmique, Miles.</w:t>
+      </w:r>
+    </w:p>
+  </w:footnote>
+  <w:footnote w:id="56">
+    <w:p>
+      <w:pPr>
+        <w:pStyle w:val="FootnoteText"/>
+        <w:rPr>
+          <w:lang w:val="fr-CH"/>
+        </w:rPr>
+      </w:pPr>
+      <w:r>
+        <w:rPr>
+          <w:rStyle w:val="FootnoteReference"/>
+        </w:rPr>
+        <w:footnoteRef/>
+      </w:r>
+      <w:r>
+        <w:t xml:space="preserve"> </w:t>
+      </w:r>
+      <w:r>
+        <w:rPr>
+          <w:highlight w:val="red"/>
+          <w:lang w:val="fr-CH"/>
+        </w:rPr>
+        <w:t>Affiche YY du film. Voir annexe XX</w:t>
+      </w:r>
+    </w:p>
+  </w:footnote>
+  <w:footnote w:id="57">
+    <w:p>
+      <w:pPr>
+        <w:pStyle w:val="FootnoteText"/>
+        <w:rPr>
+          <w:lang w:val="fr-CH"/>
+        </w:rPr>
+      </w:pPr>
+      <w:r>
+        <w:rPr>
+          <w:rStyle w:val="FootnoteReference"/>
+        </w:rPr>
+        <w:footnoteRef/>
+      </w:r>
+      <w:r>
+        <w:t xml:space="preserve"> </w:t>
+      </w:r>
+      <w:r>
+        <w:rPr>
+          <w:lang w:val="fr-CH"/>
+        </w:rPr>
+        <w:t>Publicités numéro 206, 209 et 303 du « Showmanship campaign book » édité par Allied Artists pour la distribution américaine du film.</w:t>
+      </w:r>
+    </w:p>
+  </w:footnote>
+  <w:footnote w:id="58">
+    <w:p>
+      <w:pPr>
+        <w:pStyle w:val="FootnoteText"/>
+        <w:rPr>
+          <w:lang w:val="fr-CH"/>
+        </w:rPr>
+      </w:pPr>
+      <w:r>
+        <w:rPr>
+          <w:rStyle w:val="FootnoteReference"/>
+        </w:rPr>
+        <w:footnoteRef/>
+      </w:r>
+      <w:r>
+        <w:t xml:space="preserve"> </w:t>
+      </w:r>
+      <w:r>
+        <w:rPr>
+          <w:highlight w:val="red"/>
+          <w:lang w:val="fr-CH"/>
+        </w:rPr>
+        <w:t>Affiche YY du film. Voir annexe XX</w:t>
+      </w:r>
+    </w:p>
+  </w:footnote>
+  <w:footnote w:id="59">
+    <w:p>
+      <w:pPr>
+        <w:pStyle w:val="FootnoteText"/>
+        <w:rPr>
+          <w:lang w:val="fr-CH"/>
+        </w:rPr>
+      </w:pPr>
+      <w:r>
+        <w:rPr>
+          <w:rStyle w:val="FootnoteReference"/>
+        </w:rPr>
+        <w:footnoteRef/>
+      </w:r>
+      <w:r>
+        <w:t xml:space="preserve"> </w:t>
+      </w:r>
+      <w:r>
+        <w:t xml:space="preserve">L’affiche </w:t>
+      </w:r>
+      <w:r>
+        <w:rPr>
+          <w:lang w:val="fr-CH"/>
+        </w:rPr>
+        <w:t xml:space="preserve">2x77 éditée par Crystal Pictures pour la re-sortie du film en 1977 décrit même le film comme « The All-Time </w:t>
+      </w:r>
+      <w:r>
+        <w:rPr>
+          <w:i/>
+          <w:lang w:val="fr-CH"/>
+        </w:rPr>
+        <w:t>Horror</w:t>
+      </w:r>
+      <w:r>
+        <w:rPr>
+          <w:lang w:val="fr-CH"/>
+        </w:rPr>
+        <w:t xml:space="preserve"> Classic ».</w:t>
+      </w:r>
+      <w:r>
+        <w:rPr>
+          <w:highlight w:val="red"/>
+          <w:lang w:val="fr-CH"/>
+        </w:rPr>
+        <w:t xml:space="preserve"> </w:t>
+      </w:r>
+      <w:r>
+        <w:rPr>
+          <w:highlight w:val="red"/>
+          <w:lang w:val="fr-CH"/>
+        </w:rPr>
+        <w:t>Voir annexe XX</w:t>
+      </w:r>
+    </w:p>
+  </w:footnote>
+  <w:footnote w:id="60">
+    <w:p>
+      <w:pPr>
+        <w:pStyle w:val="FootnoteText"/>
+        <w:rPr>
+          <w:rFonts w:cs="Times New Roman"/>
+          <w:color w:val="000000"/>
+          <w:lang w:val="fr-CH"/>
+        </w:rPr>
+      </w:pPr>
+      <w:r>
+        <w:rPr>
+          <w:rStyle w:val="FootnoteReference"/>
+        </w:rPr>
+        <w:footnoteRef/>
+      </w:r>
+      <w:r>
+        <w:t xml:space="preserve"> </w:t>
+      </w:r>
+      <w:r>
+        <w:rPr>
+          <w:rFonts w:cs="Times New Roman"/>
+          <w:color w:val="000000"/>
+          <w:lang w:val="fr-CH"/>
+        </w:rPr>
+        <w:t>Céline</w:t>
+      </w:r>
+      <w:r>
+        <w:rPr>
+          <w:rFonts w:cs="Times New Roman"/>
+          <w:color w:val="000000"/>
+          <w:lang w:val="fr-CH"/>
+        </w:rPr>
+        <w:t xml:space="preserve"> Boillon</w:t>
+      </w:r>
+      <w:r>
+        <w:rPr>
+          <w:rFonts w:cs="Times New Roman"/>
+          <w:color w:val="000000"/>
+          <w:lang w:val="fr-CH"/>
+        </w:rPr>
+        <w:t xml:space="preserve">, « L’invasion des profanateurs de sépultures », </w:t>
+      </w:r>
+      <w:r>
+        <w:rPr>
+          <w:rFonts w:cs="Times New Roman"/>
+          <w:i/>
+          <w:color w:val="000000"/>
+          <w:lang w:val="fr-CH"/>
+        </w:rPr>
+        <w:t>La Croix</w:t>
+      </w:r>
+      <w:r>
+        <w:rPr>
+          <w:rFonts w:cs="Times New Roman"/>
+          <w:color w:val="000000"/>
+          <w:lang w:val="fr-CH"/>
+        </w:rPr>
+        <w:t>, 11 janvier 1968</w:t>
+      </w:r>
+      <w:r>
+        <w:rPr>
+          <w:rFonts w:cs="Times New Roman"/>
+          <w:color w:val="000000"/>
+          <w:lang w:val="fr-CH"/>
+        </w:rPr>
+        <w:t xml:space="preserve"> ; Jean De Baroncelli, </w:t>
+      </w:r>
+      <w:r>
+        <w:rPr>
+          <w:rFonts w:cs="Times New Roman"/>
+          <w:color w:val="000000"/>
+          <w:lang w:val="fr-CH"/>
+        </w:rPr>
+        <w:t xml:space="preserve">« L’invasion des profanateurs de sépultures », </w:t>
+      </w:r>
+      <w:r>
+        <w:rPr>
+          <w:rFonts w:cs="Times New Roman"/>
+          <w:i/>
+          <w:color w:val="000000"/>
+          <w:lang w:val="fr-CH"/>
+        </w:rPr>
+        <w:t>Le Monde</w:t>
+      </w:r>
+      <w:r>
+        <w:rPr>
+          <w:rFonts w:cs="Times New Roman"/>
+          <w:color w:val="000000"/>
+          <w:lang w:val="fr-CH"/>
+        </w:rPr>
+        <w:t xml:space="preserve">, 12 novembre 1967 ; </w:t>
+      </w:r>
+      <w:r>
+        <w:rPr>
+          <w:rFonts w:cs="Times New Roman"/>
+          <w:color w:val="000000"/>
+          <w:lang w:val="fr-CH"/>
+        </w:rPr>
+        <w:t>Robert</w:t>
+      </w:r>
+      <w:r>
+        <w:rPr>
+          <w:rFonts w:cs="Times New Roman"/>
+          <w:color w:val="000000"/>
+          <w:lang w:val="fr-CH"/>
+        </w:rPr>
+        <w:t xml:space="preserve"> Chazal</w:t>
+      </w:r>
+      <w:r>
+        <w:rPr>
+          <w:rFonts w:cs="Times New Roman"/>
+          <w:color w:val="000000"/>
+          <w:lang w:val="fr-CH"/>
+        </w:rPr>
+        <w:t xml:space="preserve">, « L’invasion des profanateurs de sépultures », </w:t>
+      </w:r>
+      <w:r>
+        <w:rPr>
+          <w:rFonts w:cs="Times New Roman"/>
+          <w:i/>
+          <w:color w:val="000000"/>
+          <w:lang w:val="fr-CH"/>
+        </w:rPr>
+        <w:t>France Soir</w:t>
+      </w:r>
+      <w:r>
+        <w:rPr>
+          <w:rFonts w:cs="Times New Roman"/>
+          <w:color w:val="000000"/>
+          <w:lang w:val="fr-CH"/>
+        </w:rPr>
+        <w:t>, 9 novembre 1967.</w:t>
+      </w:r>
+    </w:p>
+  </w:footnote>
+  <w:footnote w:id="61">
+    <w:p>
+      <w:pPr>
+        <w:pStyle w:val="FootnoteText"/>
+        <w:rPr>
+          <w:lang w:val="fr-CH"/>
+        </w:rPr>
+      </w:pPr>
+      <w:r>
+        <w:rPr>
+          <w:rStyle w:val="FootnoteReference"/>
+        </w:rPr>
+        <w:footnoteRef/>
+      </w:r>
+      <w:r>
+        <w:t xml:space="preserve"> </w:t>
+      </w:r>
+      <w:r>
+        <w:t>Garriou-Lagrange</w:t>
+      </w:r>
+      <w:r>
+        <w:rPr>
+          <w:lang w:val="fr-CH"/>
+        </w:rPr>
+        <w:t xml:space="preserve">, « L’angoisse vous prend aux tripes », </w:t>
+      </w:r>
+      <w:r>
+        <w:rPr>
+          <w:i/>
+          <w:lang w:val="fr-CH"/>
+        </w:rPr>
+        <w:t>Témoignage Chrétien</w:t>
+      </w:r>
+      <w:r>
+        <w:rPr>
+          <w:lang w:val="fr-CH"/>
+        </w:rPr>
+        <w:t xml:space="preserve">, 23 novembre 1967 ; </w:t>
+      </w:r>
+      <w:r>
+        <w:rPr>
+          <w:lang w:val="fr-CH"/>
+        </w:rPr>
+        <w:t xml:space="preserve">S. L., « Invasion of the Body-Snatchers. Ils volent le corps et l’esprit », </w:t>
+      </w:r>
+      <w:r>
+        <w:rPr>
+          <w:i/>
+          <w:lang w:val="fr-CH"/>
+        </w:rPr>
+        <w:t>L’Humanité</w:t>
+      </w:r>
+      <w:r>
+        <w:rPr>
+          <w:lang w:val="fr-CH"/>
+        </w:rPr>
+        <w:t>, 8 novembre 1967.</w:t>
+      </w:r>
+    </w:p>
+  </w:footnote>
+  <w:footnote w:id="62">
+    <w:p>
+      <w:pPr>
+        <w:pStyle w:val="FootnoteText"/>
+      </w:pPr>
+      <w:r>
+        <w:rPr>
+          <w:rStyle w:val="FootnoteReference"/>
+        </w:rPr>
+        <w:footnoteRef/>
+      </w:r>
+      <w:r>
+        <w:t xml:space="preserve"> </w:t>
+      </w:r>
+      <w:r>
+        <w:t xml:space="preserve">C. S., « L’invasion des profanateurs de sépultures », </w:t>
+      </w:r>
+      <w:r>
+        <w:rPr>
+          <w:i/>
+        </w:rPr>
+        <w:t>Combat</w:t>
+      </w:r>
+      <w:r>
+        <w:t>, 7 novembre 1967.</w:t>
+      </w:r>
+    </w:p>
+  </w:footnote>
+  <w:footnote w:id="63">
+    <w:p>
+      <w:pPr>
+        <w:pStyle w:val="FootnoteText"/>
+        <w:rPr>
+          <w:lang w:val="fr-CH"/>
+        </w:rPr>
+      </w:pPr>
+      <w:r>
+        <w:rPr>
+          <w:rStyle w:val="FootnoteReference"/>
+        </w:rPr>
+        <w:footnoteRef/>
+      </w:r>
+      <w:r>
+        <w:t xml:space="preserve"> </w:t>
+      </w:r>
+      <w:r>
+        <w:t>Michel</w:t>
+      </w:r>
+      <w:r>
+        <w:t xml:space="preserve"> Perez</w:t>
+      </w:r>
+      <w:r>
+        <w:t>, « L’invasion des profanateurs de sépultu</w:t>
+      </w:r>
+      <w:r>
+        <w:t xml:space="preserve">res », </w:t>
+      </w:r>
+      <w:r>
+        <w:rPr>
+          <w:i/>
+        </w:rPr>
+        <w:t>Combat</w:t>
+      </w:r>
+      <w:r>
+        <w:t>, 11 novembre 1967.</w:t>
+      </w:r>
+    </w:p>
+  </w:footnote>
+  <w:footnote w:id="64">
+    <w:p>
+      <w:pPr>
+        <w:pStyle w:val="FootnoteText"/>
+        <w:rPr>
+          <w:lang w:val="fr-CH"/>
+        </w:rPr>
+      </w:pPr>
+      <w:r>
+        <w:rPr>
+          <w:rStyle w:val="FootnoteReference"/>
+        </w:rPr>
+        <w:footnoteRef/>
+      </w:r>
+      <w:r>
+        <w:t xml:space="preserve"> </w:t>
+      </w:r>
+      <w:r>
+        <w:rPr>
+          <w:lang w:val="fr-CH"/>
+        </w:rPr>
+        <w:t>Marcel</w:t>
+      </w:r>
+      <w:r>
+        <w:rPr>
+          <w:lang w:val="fr-CH"/>
+        </w:rPr>
+        <w:t xml:space="preserve"> Reguilhem</w:t>
+      </w:r>
+      <w:r>
+        <w:rPr>
+          <w:lang w:val="fr-CH"/>
+        </w:rPr>
+        <w:t xml:space="preserve">, « L’invasion des profanateurs de sépultures », </w:t>
+      </w:r>
+      <w:r>
+        <w:rPr>
+          <w:i/>
+          <w:lang w:val="fr-CH"/>
+        </w:rPr>
+        <w:t>Réforme</w:t>
+      </w:r>
+      <w:r>
+        <w:rPr>
+          <w:lang w:val="fr-CH"/>
+        </w:rPr>
+        <w:t>, 18 novembre 1967.</w:t>
+      </w:r>
+    </w:p>
+  </w:footnote>
+  <w:footnote w:id="65">
+    <w:p>
+      <w:pPr>
+        <w:pStyle w:val="FootnoteText"/>
+        <w:rPr>
+          <w:lang w:val="fr-CH"/>
+        </w:rPr>
+      </w:pPr>
+      <w:r>
+        <w:rPr>
+          <w:rStyle w:val="FootnoteReference"/>
+        </w:rPr>
+        <w:footnoteRef/>
+      </w:r>
+      <w:r>
+        <w:t xml:space="preserve"> </w:t>
+      </w:r>
+      <w:r>
+        <w:rPr>
+          <w:szCs w:val="20"/>
+          <w:lang w:val="en-US"/>
+        </w:rPr>
+        <w:t xml:space="preserve">Al LaValley (éd.), </w:t>
+      </w:r>
+      <w:r>
+        <w:rPr>
+          <w:i/>
+          <w:szCs w:val="20"/>
+          <w:lang w:val="en-US"/>
+        </w:rPr>
+        <w:t>op</w:t>
+      </w:r>
+      <w:r>
+        <w:rPr>
+          <w:i/>
+          <w:szCs w:val="20"/>
+          <w:lang w:val="en-US"/>
+        </w:rPr>
+        <w:t>.</w:t>
+      </w:r>
+      <w:r>
+        <w:rPr>
+          <w:i/>
+          <w:szCs w:val="20"/>
+          <w:lang w:val="en-US"/>
+        </w:rPr>
+        <w:t xml:space="preserve"> cit.</w:t>
+      </w:r>
+      <w:r>
+        <w:rPr>
+          <w:szCs w:val="20"/>
+          <w:lang w:val="en-US"/>
+        </w:rPr>
+        <w:t xml:space="preserve">, p. </w:t>
+      </w:r>
+      <w:r>
+        <w:rPr>
+          <w:szCs w:val="20"/>
+          <w:lang w:val="en-US"/>
+        </w:rPr>
+        <w:t>4.</w:t>
+      </w:r>
+    </w:p>
+  </w:footnote>
+  <w:footnote w:id="66">
+    <w:p>
+      <w:pPr>
+        <w:pStyle w:val="FootnoteText"/>
+        <w:rPr>
+          <w:lang w:val="fr-CH"/>
+        </w:rPr>
+      </w:pPr>
+      <w:r>
+        <w:rPr>
+          <w:rStyle w:val="FootnoteReference"/>
+        </w:rPr>
+        <w:footnoteRef/>
+      </w:r>
+      <w:r>
+        <w:t xml:space="preserve"> </w:t>
+      </w:r>
+      <w:r>
+        <w:rPr>
+          <w:szCs w:val="20"/>
+          <w:lang w:val="en-US"/>
+        </w:rPr>
+        <w:t xml:space="preserve">Al LaValley (éd.), </w:t>
+      </w:r>
+      <w:r>
+        <w:rPr>
+          <w:i/>
+          <w:szCs w:val="20"/>
+          <w:lang w:val="en-US"/>
+        </w:rPr>
+        <w:t>ibid.</w:t>
+      </w:r>
+      <w:r>
+        <w:rPr>
+          <w:szCs w:val="20"/>
+          <w:lang w:val="en-US"/>
+        </w:rPr>
+        <w:t xml:space="preserve">, p. </w:t>
+      </w:r>
+      <w:r>
+        <w:rPr>
+          <w:szCs w:val="20"/>
+          <w:lang w:val="en-US"/>
+        </w:rPr>
+        <w:t>5</w:t>
+      </w:r>
+      <w:r>
+        <w:rPr>
+          <w:szCs w:val="20"/>
+          <w:lang w:val="en-US"/>
+        </w:rPr>
+        <w:t>.</w:t>
+      </w:r>
+    </w:p>
+  </w:footnote>
+  <w:footnote w:id="67">
+    <w:p>
+      <w:pPr>
+        <w:pStyle w:val="FootnoteText"/>
+        <w:rPr>
+          <w:lang w:val="fr-CH"/>
+        </w:rPr>
+      </w:pPr>
+      <w:r>
+        <w:rPr>
+          <w:rStyle w:val="FootnoteReference"/>
+        </w:rPr>
+        <w:footnoteRef/>
+      </w:r>
+      <w:r>
+        <w:rPr>
+          <w:lang w:val="en-GB"/>
+        </w:rPr>
+        <w:t xml:space="preserve"> </w:t>
+      </w:r>
+      <w:r>
+        <w:rPr>
+          <w:szCs w:val="20"/>
+          <w:lang w:val="en-GB"/>
+        </w:rPr>
+        <w:t xml:space="preserve">Barry Keith Grant, </w:t>
+      </w:r>
+      <w:r>
+        <w:rPr>
+          <w:i/>
+          <w:szCs w:val="20"/>
+          <w:lang w:val="en-GB"/>
+        </w:rPr>
+        <w:t>op. cit.</w:t>
+      </w:r>
+      <w:r>
+        <w:rPr>
+          <w:szCs w:val="20"/>
+          <w:lang w:val="en-GB"/>
+        </w:rPr>
+        <w:t>, p. 50.</w:t>
+      </w:r>
+      <w:r>
+        <w:rPr>
+          <w:szCs w:val="20"/>
+          <w:lang w:val="en-GB"/>
+        </w:rPr>
+        <w:t xml:space="preserve"> </w:t>
+      </w:r>
+      <w:r>
+        <w:rPr>
+          <w:szCs w:val="20"/>
+          <w:lang w:val="fr-CH"/>
+        </w:rPr>
+        <w:t xml:space="preserve">Il convient de relever le fait que la notion de </w:t>
+      </w:r>
+      <w:r>
+        <w:rPr>
+          <w:i/>
+          <w:szCs w:val="20"/>
+          <w:lang w:val="fr-CH"/>
+        </w:rPr>
+        <w:t>film noir</w:t>
+      </w:r>
+      <w:r>
+        <w:rPr>
+          <w:szCs w:val="20"/>
+          <w:lang w:val="fr-CH"/>
+        </w:rPr>
+        <w:t xml:space="preserve"> n’étant pas encore prévalant</w:t>
+      </w:r>
+      <w:r>
+        <w:rPr>
+          <w:szCs w:val="20"/>
+          <w:lang w:val="fr-CH"/>
+        </w:rPr>
+        <w:t>e</w:t>
+      </w:r>
+      <w:r>
+        <w:rPr>
+          <w:szCs w:val="20"/>
+          <w:lang w:val="fr-CH"/>
+        </w:rPr>
+        <w:t xml:space="preserve"> dans la critique au moment de la sortie du film, </w:t>
+      </w:r>
+      <w:r>
+        <w:rPr>
+          <w:szCs w:val="20"/>
+          <w:lang w:val="fr-CH"/>
+        </w:rPr>
+        <w:t>et que les auteurs académiques cités ici bénéficient d’un recul de presque un demi-siècle par rapport à la sortie du film.</w:t>
+      </w:r>
+    </w:p>
+  </w:footnote>
+  <w:footnote w:id="68">
+    <w:p>
+      <w:pPr>
+        <w:pStyle w:val="FootnoteText"/>
+        <w:rPr>
+          <w:lang w:val="en-GB"/>
+        </w:rPr>
+      </w:pPr>
+      <w:r>
+        <w:rPr>
+          <w:rStyle w:val="FootnoteReference"/>
+        </w:rPr>
+        <w:footnoteRef/>
+      </w:r>
+      <w:r>
+        <w:rPr>
+          <w:lang w:val="en-GB"/>
+        </w:rPr>
+        <w:t xml:space="preserve"> </w:t>
+      </w:r>
+      <w:r>
+        <w:rPr>
+          <w:lang w:val="en-US"/>
+        </w:rPr>
+        <w:t>Kathleen</w:t>
+      </w:r>
+      <w:r>
+        <w:rPr>
+          <w:lang w:val="en-US"/>
+        </w:rPr>
+        <w:t xml:space="preserve"> Loock</w:t>
+      </w:r>
+      <w:r>
+        <w:rPr>
+          <w:lang w:val="en-US"/>
+        </w:rPr>
+        <w:t xml:space="preserve">, « The Return of the Pod People: Remaking Cultural Anxieties in </w:t>
+      </w:r>
+      <w:r>
+        <w:rPr>
+          <w:i/>
+          <w:lang w:val="en-US"/>
+        </w:rPr>
+        <w:t>Invasion of the Body Snatchers</w:t>
+      </w:r>
+      <w:r>
+        <w:rPr>
+          <w:lang w:val="en-US"/>
+        </w:rPr>
+        <w:t xml:space="preserve"> », in Constantine Vervis et Kathleen Loock (éd.), </w:t>
+      </w:r>
+      <w:r>
+        <w:rPr>
+          <w:i/>
+          <w:lang w:val="en-US"/>
+        </w:rPr>
+        <w:t>Film Remakes, Adaptations and Fan Productions: Remake/Remodel</w:t>
+      </w:r>
+      <w:r>
+        <w:rPr>
+          <w:lang w:val="en-US"/>
+        </w:rPr>
+        <w:t>, Londre</w:t>
+      </w:r>
+      <w:r>
+        <w:rPr>
+          <w:lang w:val="en-US"/>
+        </w:rPr>
+        <w:t>s, Palgrave MacMillan, 2012, p</w:t>
+      </w:r>
+      <w:r>
+        <w:rPr>
+          <w:lang w:val="en-US"/>
+        </w:rPr>
+        <w:t>.</w:t>
+      </w:r>
+      <w:r>
+        <w:rPr>
+          <w:lang w:val="en-US"/>
+        </w:rPr>
+        <w:t xml:space="preserve"> 133.</w:t>
+      </w:r>
+    </w:p>
+  </w:footnote>
+  <w:footnote w:id="69">
+    <w:p>
+      <w:pPr>
+        <w:pStyle w:val="FootnoteText"/>
+        <w:rPr>
+          <w:lang w:val="fr-CH"/>
+        </w:rPr>
+      </w:pPr>
+      <w:r>
+        <w:rPr>
+          <w:rStyle w:val="FootnoteReference"/>
+        </w:rPr>
+        <w:footnoteRef/>
+      </w:r>
+      <w:r>
+        <w:t xml:space="preserve"> </w:t>
+      </w:r>
+      <w:r>
+        <w:rPr>
+          <w:lang w:val="fr-CH"/>
+        </w:rPr>
+        <w:t>En se ba</w:t>
+      </w:r>
+      <w:r>
+        <w:rPr>
+          <w:lang w:val="fr-CH"/>
+        </w:rPr>
+        <w:t>s</w:t>
+      </w:r>
+      <w:r>
+        <w:rPr>
+          <w:lang w:val="fr-CH"/>
+        </w:rPr>
+        <w:t>ant</w:t>
+      </w:r>
+      <w:r>
+        <w:rPr>
+          <w:lang w:val="fr-CH"/>
+        </w:rPr>
+        <w:t xml:space="preserve"> des textes critiques et ou académiques concernant les 4 films</w:t>
+      </w:r>
+      <w:r>
+        <w:rPr>
+          <w:lang w:val="fr-CH"/>
+        </w:rPr>
+        <w:t>.</w:t>
+      </w:r>
+    </w:p>
+  </w:footnote>
+  <w:footnote w:id="70">
+    <w:p>
+      <w:pPr>
+        <w:pStyle w:val="FootnoteText"/>
+        <w:rPr>
+          <w:lang w:val="fr-CH"/>
+        </w:rPr>
+      </w:pPr>
+      <w:r>
+        <w:rPr>
+          <w:rStyle w:val="FootnoteReference"/>
+        </w:rPr>
+        <w:footnoteRef/>
+      </w:r>
+      <w:r>
+        <w:t xml:space="preserve"> </w:t>
+      </w:r>
+      <w:r>
+        <w:rPr>
+          <w:lang w:val="fr-CH"/>
+        </w:rPr>
+        <w:t>Ce qui est le cas dans un nombre important des critiques contemporaines de chacun des 3 remakes.</w:t>
+      </w:r>
+    </w:p>
+  </w:footnote>
+  <w:footnote w:id="71">
+    <w:p>
+      <w:pPr>
+        <w:pStyle w:val="FootnoteText"/>
+        <w:rPr>
+          <w:lang w:val="en-GB"/>
+        </w:rPr>
+      </w:pPr>
+      <w:r>
+        <w:rPr>
+          <w:rStyle w:val="FootnoteReference"/>
+        </w:rPr>
+        <w:footnoteRef/>
+      </w:r>
+      <w:r>
+        <w:rPr>
+          <w:lang w:val="en-GB"/>
+        </w:rPr>
+        <w:t xml:space="preserve"> </w:t>
+      </w:r>
+      <w:r>
+        <w:rPr>
+          <w:highlight w:val="yellow"/>
+          <w:lang w:val="en-GB"/>
+        </w:rPr>
+        <w:t>Raymond Durgnat, LLL, VVV, EEE, PPP.</w:t>
+      </w:r>
     </w:p>
   </w:footnote>
 </w:footnotes>
@@ -5048,7 +7009,7 @@
       </w:pPr>
     </w:pPrDefault>
   </w:docDefaults>
-  <w:latentStyles w:defLockedState="0" w:defUIPriority="99" w:defSemiHidden="0" w:defUnhideWhenUsed="0" w:defQFormat="0" w:count="381">
+  <w:latentStyles w:defLockedState="0" w:defUIPriority="99" w:defSemiHidden="0" w:defUnhideWhenUsed="0" w:defQFormat="0" w:count="382">
     <w:lsdException w:name="Normal" w:uiPriority="0" w:qFormat="1"/>
     <w:lsdException w:name="heading 1" w:uiPriority="9" w:qFormat="1"/>
     <w:lsdException w:name="heading 2" w:semiHidden="1" w:uiPriority="9" w:unhideWhenUsed="1" w:qFormat="1"/>
@@ -5421,6 +7382,7 @@
     <w:lsdException w:name="List Table 6 Colorful Accent 6" w:uiPriority="51"/>
     <w:lsdException w:name="List Table 7 Colorful Accent 6" w:uiPriority="52"/>
     <w:lsdException w:name="Mention" w:semiHidden="1" w:unhideWhenUsed="1"/>
+    <w:lsdException w:name="Smart Hyperlink" w:semiHidden="1" w:unhideWhenUsed="1"/>
   </w:latentStyles>
   <w:style w:type="paragraph" w:default="1" w:styleId="Normal">
     <w:name w:val="Normal"/>
@@ -5468,7 +7430,7 @@
     <w:uiPriority w:val="9"/>
     <w:unhideWhenUsed/>
     <w:qFormat/>
-    <w:rsid w:val="00F4480F"/>
+    <w:rsid w:val="009E2528"/>
     <w:pPr>
       <w:keepNext/>
       <w:keepLines/>
@@ -5479,6 +7441,7 @@
       <w:rFonts w:eastAsiaTheme="majorEastAsia" w:cstheme="majorBidi"/>
       <w:b/>
       <w:color w:val="000000" w:themeColor="text1"/>
+      <w:sz w:val="26"/>
       <w:szCs w:val="26"/>
     </w:rPr>
   </w:style>
@@ -5650,12 +7613,12 @@
     <w:basedOn w:val="DefaultParagraphFont"/>
     <w:link w:val="Heading2"/>
     <w:uiPriority w:val="9"/>
-    <w:rsid w:val="00F4480F"/>
+    <w:rsid w:val="009E2528"/>
     <w:rPr>
       <w:rFonts w:eastAsiaTheme="majorEastAsia" w:cstheme="majorBidi"/>
       <w:b/>
       <w:color w:val="000000" w:themeColor="text1"/>
-      <w:sz w:val="24"/>
+      <w:sz w:val="26"/>
       <w:szCs w:val="26"/>
       <w:lang w:val="fr-FR" w:eastAsia="fr-FR"/>
     </w:rPr>
@@ -5929,7 +7892,7 @@
 </file>
 
 <file path=customXml/itemProps1.xml><?xml version="1.0" encoding="utf-8"?>
-<ds:datastoreItem xmlns:ds="http://schemas.openxmlformats.org/officeDocument/2006/customXml" ds:itemID="{88F9418C-653E-B54C-AC1F-A60515E71991}">
+<ds:datastoreItem xmlns:ds="http://schemas.openxmlformats.org/officeDocument/2006/customXml" ds:itemID="{410C2A4A-318D-2C46-8803-F3955631EA35}">
   <ds:schemaRefs>
     <ds:schemaRef ds:uri="http://schemas.openxmlformats.org/officeDocument/2006/bibliography"/>
   </ds:schemaRefs>

</xml_diff>

<commit_message>
Chapter 4 (first draft)
-First draft of chapter 4
-Added one Annex
-Added some sources + bibliography references
</commit_message>
<xml_diff>
--- a/jbono_MEMOIRE_01-StateOfTheArt.docx
+++ b/jbono_MEMOIRE_01-StateOfTheArt.docx
@@ -241,21 +241,7 @@
         <w:rPr>
           <w:lang w:val="fr-CH"/>
         </w:rPr>
-        <w:t xml:space="preserve"> Les </w:t>
-      </w:r>
-      <w:proofErr w:type="gramStart"/>
-      <w:r>
-        <w:rPr>
-          <w:lang w:val="fr-CH"/>
-        </w:rPr>
-        <w:t>jugements</w:t>
-      </w:r>
-      <w:proofErr w:type="gramEnd"/>
-      <w:r>
-        <w:rPr>
-          <w:lang w:val="fr-CH"/>
-        </w:rPr>
-        <w:t xml:space="preserve"> de valeur présents dans les articles ou ouvrages (para-)académiques feront, quant à eux, office d’une analyse détaillée dans la dernière partie de ce travail.</w:t>
+        <w:t xml:space="preserve"> Les jugements de valeur présents dans les articles ou ouvrages (para-)académiques feront, quant à eux, office d’une analyse détaillée dans la dernière partie de ce travail.</w:t>
       </w:r>
       <w:r>
         <w:rPr>
@@ -1074,13 +1060,7 @@
         <w:rPr>
           <w:lang w:val="fr-CH"/>
         </w:rPr>
-        <w:t xml:space="preserve"> </w:t>
-      </w:r>
-      <w:r>
-        <w:rPr>
-          <w:lang w:val="fr-CH"/>
-        </w:rPr>
-        <w:t>sorti en salles le 5 février 1956</w:t>
+        <w:t xml:space="preserve"> sorti en salles le 5 février 1956</w:t>
       </w:r>
       <w:r>
         <w:rPr>
@@ -1820,19 +1800,19 @@
         </w:rPr>
         <w:t xml:space="preserve">) </w:t>
       </w:r>
-      <w:commentRangeStart w:id="5"/>
+      <w:commentRangeStart w:id="4"/>
       <w:r>
         <w:rPr>
           <w:lang w:val="en-US"/>
         </w:rPr>
         <w:t>them lies money</w:t>
       </w:r>
-      <w:commentRangeEnd w:id="5"/>
+      <w:commentRangeEnd w:id="4"/>
       <w:r>
         <w:rPr>
           <w:rStyle w:val="CommentReference"/>
         </w:rPr>
-        <w:commentReference w:id="5"/>
+        <w:commentReference w:id="4"/>
       </w:r>
       <w:r>
         <w:rPr>
@@ -1979,7 +1959,7 @@
         </w:rPr>
         <w:t xml:space="preserve">Le film de Siegel est omniprésent dans les critiques du remake de Kaufman </w:t>
       </w:r>
-      <w:commentRangeStart w:id="6"/>
+      <w:commentRangeStart w:id="5"/>
       <w:r>
         <w:rPr>
           <w:lang w:val="fr-CH"/>
@@ -2125,12 +2105,12 @@
         </w:rPr>
         <w:t>)</w:t>
       </w:r>
-      <w:commentRangeEnd w:id="6"/>
+      <w:commentRangeEnd w:id="5"/>
       <w:r>
         <w:rPr>
           <w:rStyle w:val="CommentReference"/>
         </w:rPr>
-        <w:commentReference w:id="6"/>
+        <w:commentReference w:id="5"/>
       </w:r>
       <w:r>
         <w:rPr>
@@ -3181,19 +3161,13 @@
         <w:t>Ce retour sur la réception critique permet de tirer certains points de bilan : d’une part la série de films est jugée comme étant qualitativement inégale</w:t>
       </w:r>
       <w:r>
-        <w:t xml:space="preserve"> </w:t>
-      </w:r>
-      <w:r>
-        <w:t>–</w:t>
-      </w:r>
-      <w:r>
-        <w:t xml:space="preserve"> </w:t>
-      </w:r>
-      <w:r>
-        <w:t xml:space="preserve">avec </w:t>
-      </w:r>
-      <w:r>
-        <w:t>une tendance vers la dépréciation de version en version</w:t>
+        <w:t xml:space="preserve"> –</w:t>
+      </w:r>
+      <w:r>
+        <w:t xml:space="preserve"> </w:t>
+      </w:r>
+      <w:r>
+        <w:t>avec une tendance vers la dépréciation de version en version</w:t>
       </w:r>
       <w:r>
         <w:t xml:space="preserve"> </w:t>
@@ -3250,7 +3224,7 @@
       <w:r>
         <w:rPr>
           <w:highlight w:val="yellow"/>
-          <w:rPrChange w:id="7" w:author="Anas Sareen" w:date="2016-12-08T10:22:00Z">
+          <w:rPrChange w:id="6" w:author="Anas Sareen" w:date="2016-12-08T10:22:00Z">
             <w:rPr/>
           </w:rPrChange>
         </w:rPr>
@@ -3281,10 +3255,7 @@
         <w:t xml:space="preserve">lui-même, </w:t>
       </w:r>
       <w:r>
-        <w:t xml:space="preserve">son adaptation cinématographique </w:t>
-      </w:r>
-      <w:r>
-        <w:t>–</w:t>
+        <w:t>son adaptation cinématographique –</w:t>
       </w:r>
       <w:r>
         <w:t xml:space="preserve"> </w:t>
@@ -3492,7 +3463,7 @@
         </w:rPr>
         <w:t xml:space="preserve">montrés en détail lors de la scène du barbecue n’ont aucune propriété qui pourrait mettre en doute, </w:t>
       </w:r>
-      <w:commentRangeStart w:id="8"/>
+      <w:commentRangeStart w:id="7"/>
       <w:r>
         <w:rPr>
           <w:lang w:val="fr-CH"/>
@@ -3505,12 +3476,12 @@
         </w:rPr>
         <w:t>non diplômé en biologie</w:t>
       </w:r>
-      <w:commentRangeEnd w:id="8"/>
+      <w:commentRangeEnd w:id="7"/>
       <w:r>
         <w:rPr>
           <w:rStyle w:val="CommentReference"/>
         </w:rPr>
-        <w:commentReference w:id="8"/>
+        <w:commentReference w:id="7"/>
       </w:r>
       <w:r>
         <w:rPr>
@@ -4191,7 +4162,7 @@
         </w:rPr>
         <w:t xml:space="preserve">Loock est la seule auteure à faire référence </w:t>
       </w:r>
-      <w:commentRangeStart w:id="9"/>
+      <w:commentRangeStart w:id="8"/>
       <w:r>
         <w:rPr>
           <w:lang w:val="fr-CH"/>
@@ -4204,12 +4175,12 @@
         </w:rPr>
         <w:t>dans le cadre des remakes</w:t>
       </w:r>
-      <w:commentRangeEnd w:id="9"/>
+      <w:commentRangeEnd w:id="8"/>
       <w:r>
         <w:rPr>
           <w:rStyle w:val="CommentReference"/>
         </w:rPr>
-        <w:commentReference w:id="9"/>
+        <w:commentReference w:id="8"/>
       </w:r>
       <w:r>
         <w:rPr>
@@ -4265,31 +4236,19 @@
         <w:rPr>
           <w:lang w:val="fr-CH"/>
         </w:rPr>
-        <w:t xml:space="preserve">, sans pour </w:t>
-      </w:r>
-      <w:r>
-        <w:rPr>
-          <w:lang w:val="fr-CH"/>
-        </w:rPr>
-        <w:t>autant –</w:t>
-      </w:r>
-      <w:r>
-        <w:rPr>
-          <w:lang w:val="fr-CH"/>
-        </w:rPr>
-        <w:t xml:space="preserve"> </w:t>
-      </w:r>
-      <w:r>
-        <w:rPr>
-          <w:lang w:val="fr-CH"/>
-        </w:rPr>
-        <w:t>ou partiellement</w:t>
-      </w:r>
-      <w:r>
-        <w:rPr>
-          <w:lang w:val="fr-CH"/>
-        </w:rPr>
-        <w:t>– être mise en perspective dans le cadre de la série.</w:t>
+        <w:t>, sans pour autant –</w:t>
+      </w:r>
+      <w:r>
+        <w:rPr>
+          <w:lang w:val="fr-CH"/>
+        </w:rPr>
+        <w:t xml:space="preserve"> </w:t>
+      </w:r>
+      <w:r>
+        <w:rPr>
+          <w:lang w:val="fr-CH"/>
+        </w:rPr>
+        <w:t>ou partiellement– être mise en perspective dans le cadre de la série.</w:t>
       </w:r>
       <w:r>
         <w:rPr>
@@ -4520,19 +4479,19 @@
         </w:rPr>
         <w:t xml:space="preserve">, </w:t>
       </w:r>
-      <w:commentRangeStart w:id="10"/>
+      <w:commentRangeStart w:id="9"/>
       <w:r>
         <w:rPr>
           <w:lang w:val="fr-CH"/>
         </w:rPr>
         <w:t>ancrée dans une autre pratique de la critique</w:t>
       </w:r>
-      <w:commentRangeEnd w:id="10"/>
+      <w:commentRangeEnd w:id="9"/>
       <w:r>
         <w:rPr>
           <w:rStyle w:val="CommentReference"/>
         </w:rPr>
-        <w:commentReference w:id="10"/>
+        <w:commentReference w:id="9"/>
       </w:r>
       <w:r>
         <w:rPr>
@@ -4643,13 +4602,7 @@
         <w:rPr>
           <w:lang w:val="fr-CH"/>
         </w:rPr>
-        <w:t xml:space="preserve">y attachant un concept très vague du </w:t>
-      </w:r>
-      <w:r>
-        <w:rPr>
-          <w:lang w:val="fr-CH"/>
-        </w:rPr>
-        <w:t>fascisme</w:t>
+        <w:t>y attachant un concept très vague du fascisme</w:t>
       </w:r>
       <w:r>
         <w:rPr>
@@ -5414,19 +5367,7 @@
         <w:rPr>
           <w:lang w:val="fr-CH"/>
         </w:rPr>
-        <w:t xml:space="preserve">, il </w:t>
-      </w:r>
-      <w:r>
-        <w:rPr>
-          <w:lang w:val="fr-CH"/>
-        </w:rPr>
-        <w:t xml:space="preserve">démontre toutefois un </w:t>
-      </w:r>
-      <w:r>
-        <w:rPr>
-          <w:lang w:val="fr-CH"/>
-        </w:rPr>
-        <w:t xml:space="preserve">intérêt </w:t>
+        <w:t xml:space="preserve">, il démontre toutefois un intérêt </w:t>
       </w:r>
       <w:r>
         <w:rPr>
@@ -5540,13 +5481,7 @@
         <w:rPr>
           <w:lang w:val="fr-CH"/>
         </w:rPr>
-        <w:t xml:space="preserve">se concentre sur la </w:t>
-      </w:r>
-      <w:r>
-        <w:rPr>
-          <w:lang w:val="fr-CH"/>
-        </w:rPr>
-        <w:t>politique des studios hollywoodiens et son impact sur la production</w:t>
+        <w:t>se concentre sur la politique des studios hollywoodiens et son impact sur la production</w:t>
       </w:r>
       <w:r>
         <w:rPr>
@@ -5704,13 +5639,7 @@
         <w:rPr>
           <w:lang w:val="fr-CH"/>
         </w:rPr>
-        <w:t xml:space="preserve">, le grand écart idéologique provoqué par une guerre ayant </w:t>
-      </w:r>
-      <w:r>
-        <w:rPr>
-          <w:lang w:val="fr-CH"/>
-        </w:rPr>
-        <w:t xml:space="preserve">permis à deux puissances aux idéologies radicalement opposées d’émerger, s’avère problématique pour certains </w:t>
+        <w:t xml:space="preserve">, le grand écart idéologique provoqué par une guerre ayant permis à deux puissances aux idéologies radicalement opposées d’émerger, s’avère problématique pour certains </w:t>
       </w:r>
       <w:r>
         <w:rPr>
@@ -5870,13 +5799,7 @@
         <w:rPr>
           <w:lang w:val="fr-CH"/>
         </w:rPr>
-        <w:t xml:space="preserve"> de l’homme </w:t>
-      </w:r>
-      <w:r>
-        <w:rPr>
-          <w:lang w:val="fr-CH"/>
-        </w:rPr>
-        <w:t>ordinaire.</w:t>
+        <w:t xml:space="preserve"> de l’homme ordinaire.</w:t>
       </w:r>
       <w:r>
         <w:rPr>
@@ -5890,7 +5813,7 @@
         </w:rPr>
         <w:t xml:space="preserve">limitée à l’industrie cinématographique s’inscrit dans un ensemble plus vaste de mouvements similaires, dont l’épitomé est incarné par le maccarthysme. </w:t>
       </w:r>
-      <w:commentRangeStart w:id="11"/>
+      <w:commentRangeStart w:id="10"/>
       <w:r>
         <w:rPr>
           <w:lang w:val="fr-CH"/>
@@ -5909,12 +5832,12 @@
         </w:rPr>
         <w:t xml:space="preserve">. </w:t>
       </w:r>
-      <w:commentRangeEnd w:id="11"/>
+      <w:commentRangeEnd w:id="10"/>
       <w:r>
         <w:rPr>
           <w:rStyle w:val="CommentReference"/>
         </w:rPr>
-        <w:commentReference w:id="11"/>
+        <w:commentReference w:id="10"/>
       </w:r>
       <w:r>
         <w:rPr>
@@ -5996,18 +5919,246 @@
         </w:rPr>
         <w:t xml:space="preserve"> </w:t>
       </w:r>
+      <w:commentRangeStart w:id="11"/>
+      <w:r>
+        <w:rPr>
+          <w:lang w:val="fr-CH"/>
+        </w:rPr>
+        <w:t>(HUAC)</w:t>
+      </w:r>
+      <w:r>
+        <w:rPr>
+          <w:lang w:val="fr-CH"/>
+        </w:rPr>
+        <w:t xml:space="preserve"> </w:t>
+      </w:r>
+      <w:commentRangeEnd w:id="11"/>
+      <w:r>
+        <w:rPr>
+          <w:rStyle w:val="CommentReference"/>
+        </w:rPr>
+        <w:commentReference w:id="11"/>
+      </w:r>
+      <w:r>
+        <w:rPr>
+          <w:lang w:val="fr-CH"/>
+        </w:rPr>
+        <w:t>chargé d’enquêter sur les groupes aux activités concernées comme « non américaines »</w:t>
+      </w:r>
+      <w:r>
+        <w:rPr>
+          <w:rStyle w:val="FootnoteReference"/>
+          <w:lang w:val="fr-CH"/>
+        </w:rPr>
+        <w:footnoteReference w:id="94"/>
+      </w:r>
+      <w:r>
+        <w:rPr>
+          <w:lang w:val="fr-CH"/>
+        </w:rPr>
+        <w:t> ; et, bien que son nom soit à terme devenu l’adjectif signifiant les chasses aux sorcières politiques, le sénateur Joseph McCarthy n’a jamais été membre de cette organe gouvernemental officiel</w:t>
+      </w:r>
+      <w:r>
+        <w:rPr>
+          <w:rStyle w:val="FootnoteReference"/>
+          <w:lang w:val="fr-CH"/>
+        </w:rPr>
+        <w:footnoteReference w:id="95"/>
+      </w:r>
+      <w:r>
+        <w:rPr>
+          <w:lang w:val="fr-CH"/>
+        </w:rPr>
+        <w:t xml:space="preserve">. </w:t>
+      </w:r>
+      <w:r>
+        <w:rPr>
+          <w:lang w:val="fr-CH"/>
+        </w:rPr>
+        <w:t>Sur l’industrie cinématographique, la conséquence directe de cette « chasse aux sorcières » est l’établissement d’une liste officieuse de membres de l’industrie aux sympathies pro</w:t>
+      </w:r>
+      <w:r>
+        <w:rPr>
+          <w:lang w:val="fr-CH"/>
+        </w:rPr>
+        <w:t>-</w:t>
+      </w:r>
+      <w:r>
+        <w:rPr>
+          <w:lang w:val="fr-CH"/>
+        </w:rPr>
+        <w:t>communistes</w:t>
+      </w:r>
+      <w:r>
+        <w:rPr>
+          <w:lang w:val="fr-CH"/>
+        </w:rPr>
+        <w:t> </w:t>
+      </w:r>
+      <w:r>
+        <w:rPr>
+          <w:lang w:val="fr-CH"/>
+        </w:rPr>
+        <w:t>par les studios</w:t>
+      </w:r>
+      <w:r>
+        <w:rPr>
+          <w:lang w:val="fr-CH"/>
+        </w:rPr>
+        <w:t xml:space="preserve"> </w:t>
+      </w:r>
+      <w:r>
+        <w:rPr>
+          <w:lang w:val="fr-CH"/>
+        </w:rPr>
+        <w:t xml:space="preserve">: </w:t>
+      </w:r>
       <w:commentRangeStart w:id="12"/>
       <w:r>
         <w:rPr>
           <w:lang w:val="fr-CH"/>
         </w:rPr>
-        <w:t>(HUAC)</w:t>
-      </w:r>
-      <w:r>
-        <w:rPr>
-          <w:lang w:val="fr-CH"/>
-        </w:rPr>
-        <w:t xml:space="preserve"> </w:t>
+        <w:t>la « Hollywood Blacklist »</w:t>
+      </w:r>
+      <w:r>
+        <w:rPr>
+          <w:rStyle w:val="FootnoteReference"/>
+          <w:lang w:val="fr-CH"/>
+        </w:rPr>
+        <w:footnoteReference w:id="96"/>
+      </w:r>
+      <w:r>
+        <w:rPr>
+          <w:lang w:val="fr-CH"/>
+        </w:rPr>
+        <w:t>.</w:t>
+      </w:r>
+      <w:r>
+        <w:rPr>
+          <w:lang w:val="fr-CH"/>
+        </w:rPr>
+        <w:t xml:space="preserve"> </w:t>
+      </w:r>
+      <w:r>
+        <w:rPr>
+          <w:lang w:val="fr-CH"/>
+        </w:rPr>
+        <w:t>Les noms sur cette liste noire n’ont jamais été officiellement publiés par les studios, et seul le</w:t>
+      </w:r>
+      <w:r>
+        <w:rPr>
+          <w:lang w:val="fr-CH"/>
+        </w:rPr>
+        <w:t>s</w:t>
+      </w:r>
+      <w:r>
+        <w:rPr>
+          <w:lang w:val="fr-CH"/>
+        </w:rPr>
+        <w:t xml:space="preserve"> nom</w:t>
+      </w:r>
+      <w:r>
+        <w:rPr>
+          <w:lang w:val="fr-CH"/>
+        </w:rPr>
+        <w:t>s</w:t>
+      </w:r>
+      <w:r>
+        <w:rPr>
+          <w:lang w:val="fr-CH"/>
+        </w:rPr>
+        <w:t xml:space="preserve"> des « Hollywood </w:t>
+      </w:r>
+      <w:proofErr w:type="spellStart"/>
+      <w:r>
+        <w:rPr>
+          <w:lang w:val="fr-CH"/>
+        </w:rPr>
+        <w:t>Ten</w:t>
+      </w:r>
+      <w:proofErr w:type="spellEnd"/>
+      <w:r>
+        <w:rPr>
+          <w:lang w:val="fr-CH"/>
+        </w:rPr>
+        <w:t> »</w:t>
+      </w:r>
+      <w:r>
+        <w:rPr>
+          <w:lang w:val="fr-CH"/>
+        </w:rPr>
+        <w:t>, condamnés officiellement par la HUAC en 1947</w:t>
+      </w:r>
+      <w:r>
+        <w:rPr>
+          <w:rStyle w:val="FootnoteReference"/>
+          <w:lang w:val="fr-CH"/>
+        </w:rPr>
+        <w:footnoteReference w:id="97"/>
+      </w:r>
+      <w:r>
+        <w:rPr>
+          <w:lang w:val="fr-CH"/>
+        </w:rPr>
+        <w:t>, sont définitivement connus.</w:t>
+      </w:r>
+      <w:r>
+        <w:rPr>
+          <w:lang w:val="fr-CH"/>
+        </w:rPr>
+        <w:t xml:space="preserve"> La blacklist aura une influence forte sur la production cinématographique américaine des années 1940 jusqu’au milieu des années </w:t>
+      </w:r>
+      <w:r>
+        <w:rPr>
+          <w:lang w:val="fr-CH"/>
+        </w:rPr>
+        <w:t>1960</w:t>
+      </w:r>
+      <w:r>
+        <w:rPr>
+          <w:rStyle w:val="FootnoteReference"/>
+          <w:lang w:val="fr-CH"/>
+        </w:rPr>
+        <w:footnoteReference w:id="98"/>
+      </w:r>
+      <w:r>
+        <w:rPr>
+          <w:lang w:val="fr-CH"/>
+        </w:rPr>
+        <w:t>: elle forcera d’une part un certain nombre de scénaristes de travailler sous un faux nom ou de diffuser leurs œuvres via des pairs</w:t>
+      </w:r>
+      <w:r>
+        <w:rPr>
+          <w:rStyle w:val="FootnoteReference"/>
+          <w:lang w:val="fr-CH"/>
+        </w:rPr>
+        <w:footnoteReference w:id="99"/>
+      </w:r>
+      <w:r>
+        <w:rPr>
+          <w:lang w:val="fr-CH"/>
+        </w:rPr>
+        <w:t>, encouragera certains professionnels à enfouir l’idéologie politique de leur film sous plusieurs couches de lecture</w:t>
+      </w:r>
+      <w:r>
+        <w:rPr>
+          <w:rStyle w:val="FootnoteReference"/>
+          <w:lang w:val="fr-CH"/>
+        </w:rPr>
+        <w:footnoteReference w:id="100"/>
+      </w:r>
+      <w:r>
+        <w:rPr>
+          <w:lang w:val="fr-CH"/>
+        </w:rPr>
+        <w:t xml:space="preserve"> et, selon Andrew Dowdy, sera économiquement profitable aux studios en recherche de scénaristes moins chers</w:t>
+      </w:r>
+      <w:r>
+        <w:rPr>
+          <w:rStyle w:val="FootnoteReference"/>
+          <w:lang w:val="fr-CH"/>
+        </w:rPr>
+        <w:footnoteReference w:id="101"/>
       </w:r>
       <w:commentRangeEnd w:id="12"/>
       <w:r>
@@ -6015,234 +6166,6 @@
           <w:rStyle w:val="CommentReference"/>
         </w:rPr>
         <w:commentReference w:id="12"/>
-      </w:r>
-      <w:r>
-        <w:rPr>
-          <w:lang w:val="fr-CH"/>
-        </w:rPr>
-        <w:t>chargé d’enquêter sur les groupes aux activités concernées comme « non américaines »</w:t>
-      </w:r>
-      <w:r>
-        <w:rPr>
-          <w:rStyle w:val="FootnoteReference"/>
-          <w:lang w:val="fr-CH"/>
-        </w:rPr>
-        <w:footnoteReference w:id="94"/>
-      </w:r>
-      <w:r>
-        <w:rPr>
-          <w:lang w:val="fr-CH"/>
-        </w:rPr>
-        <w:t> ; et, bien que son nom soit à terme devenu l’adjectif signifiant les chasses aux sorcières politiques, le sénateur Joseph McCarthy n’a jamais été membre de cette organe gouvernemental officiel</w:t>
-      </w:r>
-      <w:r>
-        <w:rPr>
-          <w:rStyle w:val="FootnoteReference"/>
-          <w:lang w:val="fr-CH"/>
-        </w:rPr>
-        <w:footnoteReference w:id="95"/>
-      </w:r>
-      <w:r>
-        <w:rPr>
-          <w:lang w:val="fr-CH"/>
-        </w:rPr>
-        <w:t xml:space="preserve">. </w:t>
-      </w:r>
-      <w:r>
-        <w:rPr>
-          <w:lang w:val="fr-CH"/>
-        </w:rPr>
-        <w:t>Sur l’industrie cinématographique, la conséquence directe de cette « chasse aux sorcières » est l’établissement d’une liste officieuse de membres de l’industrie aux sympathies pro</w:t>
-      </w:r>
-      <w:r>
-        <w:rPr>
-          <w:lang w:val="fr-CH"/>
-        </w:rPr>
-        <w:t>-</w:t>
-      </w:r>
-      <w:r>
-        <w:rPr>
-          <w:lang w:val="fr-CH"/>
-        </w:rPr>
-        <w:t>communistes</w:t>
-      </w:r>
-      <w:r>
-        <w:rPr>
-          <w:lang w:val="fr-CH"/>
-        </w:rPr>
-        <w:t> </w:t>
-      </w:r>
-      <w:r>
-        <w:rPr>
-          <w:lang w:val="fr-CH"/>
-        </w:rPr>
-        <w:t>par les studios</w:t>
-      </w:r>
-      <w:r>
-        <w:rPr>
-          <w:lang w:val="fr-CH"/>
-        </w:rPr>
-        <w:t xml:space="preserve"> </w:t>
-      </w:r>
-      <w:r>
-        <w:rPr>
-          <w:lang w:val="fr-CH"/>
-        </w:rPr>
-        <w:t xml:space="preserve">: </w:t>
-      </w:r>
-      <w:commentRangeStart w:id="13"/>
-      <w:r>
-        <w:rPr>
-          <w:lang w:val="fr-CH"/>
-        </w:rPr>
-        <w:t>la « Hollywood Blacklist »</w:t>
-      </w:r>
-      <w:r>
-        <w:rPr>
-          <w:rStyle w:val="FootnoteReference"/>
-          <w:lang w:val="fr-CH"/>
-        </w:rPr>
-        <w:footnoteReference w:id="96"/>
-      </w:r>
-      <w:r>
-        <w:rPr>
-          <w:lang w:val="fr-CH"/>
-        </w:rPr>
-        <w:t>.</w:t>
-      </w:r>
-      <w:r>
-        <w:rPr>
-          <w:lang w:val="fr-CH"/>
-        </w:rPr>
-        <w:t xml:space="preserve"> </w:t>
-      </w:r>
-      <w:r>
-        <w:rPr>
-          <w:lang w:val="fr-CH"/>
-        </w:rPr>
-        <w:t>Les noms sur cette liste noire n’ont jamais été officiellement publiés par les studios, et seul le</w:t>
-      </w:r>
-      <w:r>
-        <w:rPr>
-          <w:lang w:val="fr-CH"/>
-        </w:rPr>
-        <w:t>s</w:t>
-      </w:r>
-      <w:r>
-        <w:rPr>
-          <w:lang w:val="fr-CH"/>
-        </w:rPr>
-        <w:t xml:space="preserve"> nom</w:t>
-      </w:r>
-      <w:r>
-        <w:rPr>
-          <w:lang w:val="fr-CH"/>
-        </w:rPr>
-        <w:t>s</w:t>
-      </w:r>
-      <w:r>
-        <w:rPr>
-          <w:lang w:val="fr-CH"/>
-        </w:rPr>
-        <w:t xml:space="preserve"> des « Hollywood </w:t>
-      </w:r>
-      <w:proofErr w:type="spellStart"/>
-      <w:r>
-        <w:rPr>
-          <w:lang w:val="fr-CH"/>
-        </w:rPr>
-        <w:t>Ten</w:t>
-      </w:r>
-      <w:proofErr w:type="spellEnd"/>
-      <w:r>
-        <w:rPr>
-          <w:lang w:val="fr-CH"/>
-        </w:rPr>
-        <w:t> »</w:t>
-      </w:r>
-      <w:r>
-        <w:rPr>
-          <w:lang w:val="fr-CH"/>
-        </w:rPr>
-        <w:t>, condamnés officiellement par la HUAC en 1947</w:t>
-      </w:r>
-      <w:r>
-        <w:rPr>
-          <w:rStyle w:val="FootnoteReference"/>
-          <w:lang w:val="fr-CH"/>
-        </w:rPr>
-        <w:footnoteReference w:id="97"/>
-      </w:r>
-      <w:r>
-        <w:rPr>
-          <w:lang w:val="fr-CH"/>
-        </w:rPr>
-        <w:t>, sont définitivement connus.</w:t>
-      </w:r>
-      <w:r>
-        <w:rPr>
-          <w:lang w:val="fr-CH"/>
-        </w:rPr>
-        <w:t xml:space="preserve"> La blacklist aura une influence forte sur la production cinématographique américaine des années 1940 jusqu’au milieu des années </w:t>
-      </w:r>
-      <w:r>
-        <w:rPr>
-          <w:lang w:val="fr-CH"/>
-        </w:rPr>
-        <w:t>1960</w:t>
-      </w:r>
-      <w:r>
-        <w:rPr>
-          <w:rStyle w:val="FootnoteReference"/>
-          <w:lang w:val="fr-CH"/>
-        </w:rPr>
-        <w:footnoteReference w:id="98"/>
-      </w:r>
-      <w:r>
-        <w:rPr>
-          <w:lang w:val="fr-CH"/>
-        </w:rPr>
-        <w:t>: elle forcera d’une part un certain nombre de scénaristes de travailler sous un faux nom ou de diffuser leurs œuvres via des pairs</w:t>
-      </w:r>
-      <w:r>
-        <w:rPr>
-          <w:rStyle w:val="FootnoteReference"/>
-          <w:lang w:val="fr-CH"/>
-        </w:rPr>
-        <w:footnoteReference w:id="99"/>
-      </w:r>
-      <w:r>
-        <w:rPr>
-          <w:lang w:val="fr-CH"/>
-        </w:rPr>
-        <w:t>, encouragera certains professionnels à enfouir l’idéologie politique de leur film sous plusieurs couches de lecture</w:t>
-      </w:r>
-      <w:r>
-        <w:rPr>
-          <w:rStyle w:val="FootnoteReference"/>
-          <w:lang w:val="fr-CH"/>
-        </w:rPr>
-        <w:footnoteReference w:id="100"/>
-      </w:r>
-      <w:r>
-        <w:rPr>
-          <w:lang w:val="fr-CH"/>
-        </w:rPr>
-        <w:t xml:space="preserve"> et, selon Andrew Dowdy, sera économiquement profitable aux studios en recherche de scénaristes moins chers</w:t>
-      </w:r>
-      <w:r>
-        <w:rPr>
-          <w:rStyle w:val="FootnoteReference"/>
-          <w:lang w:val="fr-CH"/>
-        </w:rPr>
-        <w:footnoteReference w:id="101"/>
-      </w:r>
-      <w:commentRangeEnd w:id="13"/>
-      <w:r>
-        <w:rPr>
-          <w:rStyle w:val="CommentReference"/>
-        </w:rPr>
-        <w:commentReference w:id="13"/>
       </w:r>
       <w:r>
         <w:rPr>
@@ -6789,13 +6712,7 @@
         <w:rPr>
           <w:lang w:val="fr-CH"/>
         </w:rPr>
-        <w:t xml:space="preserve"> une note d’humour de la part de Siegel taquinant les noms de plume utilisés par l’auteur, elle révèle de sa part une connaissance de ses éventuelles </w:t>
-      </w:r>
-      <w:r>
-        <w:rPr>
-          <w:lang w:val="fr-CH"/>
-        </w:rPr>
-        <w:t xml:space="preserve">affiliations politiques </w:t>
+        <w:t xml:space="preserve"> une note d’humour de la part de Siegel taquinant les noms de plume utilisés par l’auteur, elle révèle de sa part une connaissance de ses éventuelles affiliations politiques </w:t>
       </w:r>
       <w:r>
         <w:rPr>
@@ -6851,13 +6768,7 @@
         <w:rPr>
           <w:lang w:val="fr-CH"/>
         </w:rPr>
-        <w:t xml:space="preserve"> si ses </w:t>
-      </w:r>
-      <w:r>
-        <w:rPr>
-          <w:lang w:val="fr-CH"/>
-        </w:rPr>
-        <w:t xml:space="preserve">affiliations </w:t>
+        <w:t xml:space="preserve"> si ses affiliations </w:t>
       </w:r>
       <w:r>
         <w:rPr>
@@ -7127,16 +7038,14 @@
         </w:rPr>
         <w:t xml:space="preserve">ta </w:t>
       </w:r>
-      <w:proofErr w:type="spellStart"/>
       <w:r>
         <w:rPr>
           <w:i/>
           <w:highlight w:val="yellow"/>
           <w:lang w:val="fr-CH"/>
         </w:rPr>
-        <w:t>comprhénsion</w:t>
-      </w:r>
-      <w:proofErr w:type="spellEnd"/>
+        <w:t>compréhension</w:t>
+      </w:r>
       <w:r>
         <w:rPr>
           <w:highlight w:val="yellow"/>
@@ -7150,14 +7059,23 @@
           <w:highlight w:val="yellow"/>
           <w:lang w:val="fr-CH"/>
         </w:rPr>
-        <w:t>review</w:t>
-      </w:r>
-      <w:proofErr w:type="spellEnd"/>
+        <w:t>revie</w:t>
+      </w:r>
+      <w:bookmarkStart w:id="13" w:name="_GoBack"/>
+      <w:bookmarkEnd w:id="13"/>
       <w:r>
         <w:rPr>
           <w:highlight w:val="yellow"/>
           <w:lang w:val="fr-CH"/>
         </w:rPr>
+        <w:t>w</w:t>
+      </w:r>
+      <w:proofErr w:type="spellEnd"/>
+      <w:r>
+        <w:rPr>
+          <w:highlight w:val="yellow"/>
+          <w:lang w:val="fr-CH"/>
+        </w:rPr>
         <w:t>.</w:t>
       </w:r>
     </w:p>
@@ -7173,11 +7091,6 @@
           <w:lang w:val="fr-CH"/>
         </w:rPr>
         <w:tab/>
-      </w:r>
-      <w:r>
-        <w:rPr>
-          <w:lang w:val="fr-CH"/>
-        </w:rPr>
         <w:t>Du corpus d’écrits concernant le film, une série d’articles –</w:t>
       </w:r>
       <w:r>
@@ -7190,13 +7103,7 @@
         <w:rPr>
           <w:lang w:val="fr-CH"/>
         </w:rPr>
-        <w:t xml:space="preserve">publiés dans un cadre académiques– peut être isolée de par leur </w:t>
-      </w:r>
-      <w:r>
-        <w:rPr>
-          <w:lang w:val="fr-CH"/>
-        </w:rPr>
-        <w:t xml:space="preserve">approche : plutôt que de s’aligner avec une interprétation socio-politique liée au contexte de la production du film, ces textes visent à éclairer le film à l’aune d’une approche souvent liée au contexte de leur rédaction. C’est par exemple le cas du texte de Nancy </w:t>
+        <w:t xml:space="preserve">publiés dans un cadre académiques– peut être isolée de par leur approche : plutôt que de s’aligner avec une interprétation socio-politique liée au contexte de la production du film, ces textes visent à éclairer le film à l’aune d’une approche souvent liée au contexte de leur rédaction. C’est par exemple le cas du texte de Nancy </w:t>
       </w:r>
       <w:r>
         <w:rPr>
@@ -7753,13 +7660,7 @@
         <w:rPr>
           <w:lang w:val="fr-CH"/>
         </w:rPr>
-        <w:t xml:space="preserve">Cette approche souffre de certaines </w:t>
-      </w:r>
-      <w:r>
-        <w:rPr>
-          <w:lang w:val="fr-CH"/>
-        </w:rPr>
-        <w:t>limites</w:t>
+        <w:t>Cette approche souffre de certaines limites</w:t>
       </w:r>
       <w:r>
         <w:rPr>
@@ -7900,14 +7801,7 @@
           <w:highlight w:val="yellow"/>
           <w:lang w:val="fr-CH"/>
         </w:rPr>
-        <w:t xml:space="preserve">Cette réception critique et académique posée, il s’agit maintenant de préciser et d’affiner certains concepts liés d’une part à la sérialité et d’autre part </w:t>
-      </w:r>
-      <w:r>
-        <w:rPr>
-          <w:highlight w:val="yellow"/>
-          <w:lang w:val="fr-CH"/>
-        </w:rPr>
-        <w:t xml:space="preserve">au phénomène de </w:t>
+        <w:t xml:space="preserve">Cette réception critique et académique posée, il s’agit maintenant de préciser et d’affiner certains concepts liés d’une part à la sérialité et d’autre part au phénomène de </w:t>
       </w:r>
       <w:r>
         <w:rPr>
@@ -8161,8 +8055,6 @@
       <w:pPr>
         <w:pStyle w:val="CommentText"/>
       </w:pPr>
-      <w:bookmarkStart w:id="4" w:name="_GoBack"/>
-      <w:bookmarkEnd w:id="4"/>
       <w:r>
         <w:rPr>
           <w:rStyle w:val="CommentReference"/>
@@ -8174,7 +8066,7 @@
       </w:r>
     </w:p>
   </w:comment>
-  <w:comment w:id="5" w:author="Anas Sareen" w:date="2016-12-08T10:17:00Z" w:initials="AS">
+  <w:comment w:id="4" w:author="Anas Sareen" w:date="2016-12-08T10:17:00Z" w:initials="AS">
     <w:p>
       <w:pPr>
         <w:pStyle w:val="CommentText"/>
@@ -8204,7 +8096,7 @@
       <w:proofErr w:type="gramEnd"/>
     </w:p>
   </w:comment>
-  <w:comment w:id="6" w:author="Anas Sareen" w:date="2016-12-08T10:19:00Z" w:initials="AS">
+  <w:comment w:id="5" w:author="Anas Sareen" w:date="2016-12-08T10:19:00Z" w:initials="AS">
     <w:p>
       <w:pPr>
         <w:pStyle w:val="CommentText"/>
@@ -8220,7 +8112,7 @@
       </w:r>
     </w:p>
   </w:comment>
-  <w:comment w:id="8" w:author="Anas Sareen" w:date="2016-12-08T10:27:00Z" w:initials="AS">
+  <w:comment w:id="7" w:author="Anas Sareen" w:date="2016-12-08T10:27:00Z" w:initials="AS">
     <w:p>
       <w:pPr>
         <w:pStyle w:val="CommentText"/>
@@ -8236,7 +8128,7 @@
       </w:r>
     </w:p>
   </w:comment>
-  <w:comment w:id="9" w:author="Anas Sareen" w:date="2016-12-08T10:39:00Z" w:initials="AS">
+  <w:comment w:id="8" w:author="Anas Sareen" w:date="2016-12-08T10:39:00Z" w:initials="AS">
     <w:p>
       <w:pPr>
         <w:pStyle w:val="CommentText"/>
@@ -8293,7 +8185,7 @@
       </w:r>
     </w:p>
   </w:comment>
-  <w:comment w:id="10" w:author="Anas Sareen" w:date="2016-12-08T10:34:00Z" w:initials="AS">
+  <w:comment w:id="9" w:author="Anas Sareen" w:date="2016-12-08T10:34:00Z" w:initials="AS">
     <w:p>
       <w:pPr>
         <w:pStyle w:val="CommentText"/>
@@ -8317,7 +8209,7 @@
       </w:r>
     </w:p>
   </w:comment>
-  <w:comment w:id="11" w:author="Anas Sareen" w:date="2016-12-08T10:47:00Z" w:initials="AS">
+  <w:comment w:id="10" w:author="Anas Sareen" w:date="2016-12-08T10:47:00Z" w:initials="AS">
     <w:p>
       <w:pPr>
         <w:pStyle w:val="CommentText"/>
@@ -8350,7 +8242,7 @@
       </w:r>
     </w:p>
   </w:comment>
-  <w:comment w:id="12" w:author="Anas Sareen" w:date="2016-12-08T10:50:00Z" w:initials="AS">
+  <w:comment w:id="11" w:author="Anas Sareen" w:date="2016-12-08T10:50:00Z" w:initials="AS">
     <w:p>
       <w:pPr>
         <w:pStyle w:val="CommentText"/>
@@ -8389,7 +8281,7 @@
       </w:r>
     </w:p>
   </w:comment>
-  <w:comment w:id="13" w:author="Anas Sareen" w:date="2016-12-08T10:52:00Z" w:initials="AS">
+  <w:comment w:id="12" w:author="Anas Sareen" w:date="2016-12-08T10:52:00Z" w:initials="AS">
     <w:p>
       <w:pPr>
         <w:pStyle w:val="CommentText"/>
@@ -8602,7 +8494,7 @@
         <w:noProof/>
         <w:sz w:val="22"/>
       </w:rPr>
-      <w:t>3</w:t>
+      <w:t>14</w:t>
     </w:r>
     <w:r>
       <w:rPr>
@@ -10338,16 +10230,8 @@
         <w:rPr>
           <w:lang w:val="fr-CH"/>
         </w:rPr>
-        <w:t xml:space="preserve"> </w:t>
-      </w:r>
-      <w:proofErr w:type="spellStart"/>
-      <w:r>
-        <w:rPr>
-          <w:lang w:val="fr-CH"/>
-        </w:rPr>
-        <w:t>Rauger</w:t>
-      </w:r>
-      <w:proofErr w:type="spellEnd"/>
+        <w:t xml:space="preserve"> Rauger</w:t>
+      </w:r>
       <w:r>
         <w:rPr>
           <w:lang w:val="fr-CH"/>
@@ -17592,7 +17476,7 @@
 </file>
 
 <file path=customXml/itemProps1.xml><?xml version="1.0" encoding="utf-8"?>
-<ds:datastoreItem xmlns:ds="http://schemas.openxmlformats.org/officeDocument/2006/customXml" ds:itemID="{BB1FAE4B-F2A7-CF47-AC6F-3CF6488C425A}">
+<ds:datastoreItem xmlns:ds="http://schemas.openxmlformats.org/officeDocument/2006/customXml" ds:itemID="{D2A0C2B7-0032-FF4B-B0B7-8DA17706A9E1}">
   <ds:schemaRefs>
     <ds:schemaRef ds:uri="http://schemas.openxmlformats.org/officeDocument/2006/bibliography"/>
   </ds:schemaRefs>

</xml_diff>